<commit_message>
savepoint - economic events done
</commit_message>
<xml_diff>
--- a/The Biumvirate 2.docx
+++ b/The Biumvirate 2.docx
@@ -1,6 +1,6 @@
 
 <file path=word/document.xml><?xml version="1.0" encoding="utf-8"?>
-<w:document xmlns:wpc="http://schemas.microsoft.com/office/word/2010/wordprocessingCanvas" xmlns:cx="http://schemas.microsoft.com/office/drawing/2014/chartex" xmlns:cx1="http://schemas.microsoft.com/office/drawing/2015/9/8/chartex" xmlns:cx2="http://schemas.microsoft.com/office/drawing/2015/10/21/chartex" xmlns:cx3="http://schemas.microsoft.com/office/drawing/2016/5/9/chartex" xmlns:cx4="http://schemas.microsoft.com/office/drawing/2016/5/10/chartex" xmlns:cx5="http://schemas.microsoft.com/office/drawing/2016/5/11/chartex" xmlns:cx6="http://schemas.microsoft.com/office/drawing/2016/5/12/chartex" xmlns:cx7="http://schemas.microsoft.com/office/drawing/2016/5/13/chartex" xmlns:cx8="http://schemas.microsoft.com/office/drawing/2016/5/14/chartex" xmlns:mc="http://schemas.openxmlformats.org/markup-compatibility/2006" xmlns:aink="http://schemas.microsoft.com/office/drawing/2016/ink" xmlns:am3d="http://schemas.microsoft.com/office/drawing/2017/model3d" xmlns:o="urn:schemas-microsoft-com:office:office" xmlns:r="http://schemas.openxmlformats.org/officeDocument/2006/relationships" xmlns:m="http://schemas.openxmlformats.org/officeDocument/2006/math" xmlns:v="urn:schemas-microsoft-com:vml" xmlns:wp14="http://schemas.microsoft.com/office/word/2010/wordprocessingDrawing" xmlns:wp="http://schemas.openxmlformats.org/drawingml/2006/wordprocessingDrawing" xmlns:w10="urn:schemas-microsoft-com:office:word" xmlns:w="http://schemas.openxmlformats.org/wordprocessingml/2006/main" xmlns:w14="http://schemas.microsoft.com/office/word/2010/wordml" xmlns:w15="http://schemas.microsoft.com/office/word/2012/wordml" xmlns:w16cex="http://schemas.microsoft.com/office/word/2018/wordml/cex" xmlns:w16cid="http://schemas.microsoft.com/office/word/2016/wordml/cid" xmlns:w16="http://schemas.microsoft.com/office/word/2018/wordml" xmlns:w16sdtdh="http://schemas.microsoft.com/office/word/2020/wordml/sdtdatahash" xmlns:w16se="http://schemas.microsoft.com/office/word/2015/wordml/symex" xmlns:wpg="http://schemas.microsoft.com/office/word/2010/wordprocessingGroup" xmlns:wpi="http://schemas.microsoft.com/office/word/2010/wordprocessingInk" xmlns:wne="http://schemas.microsoft.com/office/word/2006/wordml" xmlns:wps="http://schemas.microsoft.com/office/word/2010/wordprocessingShape" mc:Ignorable="w14 w15 w16se w16cid w16 w16cex w16sdtdh wp14">
+<w:document xmlns:wpc="http://schemas.microsoft.com/office/word/2010/wordprocessingCanvas" xmlns:cx="http://schemas.microsoft.com/office/drawing/2014/chartex" xmlns:cx1="http://schemas.microsoft.com/office/drawing/2015/9/8/chartex" xmlns:cx2="http://schemas.microsoft.com/office/drawing/2015/10/21/chartex" xmlns:cx3="http://schemas.microsoft.com/office/drawing/2016/5/9/chartex" xmlns:cx4="http://schemas.microsoft.com/office/drawing/2016/5/10/chartex" xmlns:cx5="http://schemas.microsoft.com/office/drawing/2016/5/11/chartex" xmlns:cx6="http://schemas.microsoft.com/office/drawing/2016/5/12/chartex" xmlns:cx7="http://schemas.microsoft.com/office/drawing/2016/5/13/chartex" xmlns:cx8="http://schemas.microsoft.com/office/drawing/2016/5/14/chartex" xmlns:mc="http://schemas.openxmlformats.org/markup-compatibility/2006" xmlns:aink="http://schemas.microsoft.com/office/drawing/2016/ink" xmlns:am3d="http://schemas.microsoft.com/office/drawing/2017/model3d" xmlns:o="urn:schemas-microsoft-com:office:office" xmlns:oel="http://schemas.microsoft.com/office/2019/extlst" xmlns:r="http://schemas.openxmlformats.org/officeDocument/2006/relationships" xmlns:m="http://schemas.openxmlformats.org/officeDocument/2006/math" xmlns:v="urn:schemas-microsoft-com:vml" xmlns:wp14="http://schemas.microsoft.com/office/word/2010/wordprocessingDrawing" xmlns:wp="http://schemas.openxmlformats.org/drawingml/2006/wordprocessingDrawing" xmlns:w10="urn:schemas-microsoft-com:office:word" xmlns:w="http://schemas.openxmlformats.org/wordprocessingml/2006/main" xmlns:w14="http://schemas.microsoft.com/office/word/2010/wordml" xmlns:w15="http://schemas.microsoft.com/office/word/2012/wordml" xmlns:w16cex="http://schemas.microsoft.com/office/word/2018/wordml/cex" xmlns:w16cid="http://schemas.microsoft.com/office/word/2016/wordml/cid" xmlns:w16="http://schemas.microsoft.com/office/word/2018/wordml" xmlns:w16sdtdh="http://schemas.microsoft.com/office/word/2020/wordml/sdtdatahash" xmlns:w16se="http://schemas.microsoft.com/office/word/2015/wordml/symex" xmlns:wpg="http://schemas.microsoft.com/office/word/2010/wordprocessingGroup" xmlns:wpi="http://schemas.microsoft.com/office/word/2010/wordprocessingInk" xmlns:wne="http://schemas.microsoft.com/office/word/2006/wordml" xmlns:wps="http://schemas.microsoft.com/office/word/2010/wordprocessingShape" mc:Ignorable="w14 w15 w16se w16cid w16 w16cex w16sdtdh wp14">
   <w:body>
     <w:p>
       <w:pPr>
@@ -2109,7 +2109,37 @@
           <w:i/>
           <w:iCs/>
         </w:rPr>
-        <w:t xml:space="preserve"> and the impending arrival of Sovereign </w:t>
+        <w:t xml:space="preserve"> </w:t>
+      </w:r>
+      <w:proofErr w:type="gramStart"/>
+      <w:r>
+        <w:rPr>
+          <w:i/>
+          <w:iCs/>
+        </w:rPr>
+        <w:t xml:space="preserve">and </w:t>
+      </w:r>
+      <w:r>
+        <w:rPr>
+          <w:i/>
+          <w:iCs/>
+        </w:rPr>
+        <w:t xml:space="preserve"> </w:t>
+      </w:r>
+      <w:r>
+        <w:rPr>
+          <w:i/>
+          <w:iCs/>
+        </w:rPr>
+        <w:t>the</w:t>
+      </w:r>
+      <w:proofErr w:type="gramEnd"/>
+      <w:r>
+        <w:rPr>
+          <w:i/>
+          <w:iCs/>
+        </w:rPr>
+        <w:t xml:space="preserve"> impending arrival of Sovereign </w:t>
       </w:r>
       <w:proofErr w:type="spellStart"/>
       <w:r>
@@ -7207,6 +7237,7 @@
         </w:pBdr>
       </w:pPr>
       <w:r>
+        <w:lastRenderedPageBreak/>
         <w:t>None</w:t>
       </w:r>
     </w:p>
@@ -7426,10 +7457,7 @@
         <w:t>.</w:t>
       </w:r>
       <w:r>
-        <w:t xml:space="preserve"> </w:t>
-      </w:r>
-      <w:r>
-        <w:t>R</w:t>
+        <w:t xml:space="preserve"> R</w:t>
       </w:r>
       <w:r>
         <w:t>efrain audaci</w:t>
@@ -7805,6 +7833,7 @@
         </w:pBdr>
       </w:pPr>
       <w:r>
+        <w:lastRenderedPageBreak/>
         <w:t>Y</w:t>
       </w:r>
       <w:r>
@@ -8181,6 +8210,7 @@
         <w:pStyle w:val="NormalWeb"/>
       </w:pPr>
       <w:r>
+        <w:lastRenderedPageBreak/>
         <w:t xml:space="preserve">2, Farmer’s Argument – the farmers are arguing with the military over passage of some seeds from the neighbouring kingdom </w:t>
       </w:r>
     </w:p>
@@ -8343,13 +8373,708 @@
         <w:rPr>
           <w:color w:val="002060"/>
         </w:rPr>
+        <w:t>4, joe</w:t>
+      </w:r>
+    </w:p>
+    <w:p>
+      <w:pPr>
+        <w:rPr>
+          <w:color w:val="002060"/>
+        </w:rPr>
+      </w:pPr>
+      <w:r>
+        <w:rPr>
+          <w:color w:val="002060"/>
+        </w:rPr>
+        <w:t>5, joe</w:t>
+      </w:r>
+    </w:p>
+    <w:p>
+      <w:pPr>
+        <w:rPr>
+          <w:i/>
+        </w:rPr>
+      </w:pPr>
+      <w:r>
+        <w:rPr>
+          <w:i/>
+        </w:rPr>
+        <w:t>Bad end: Lmao we take over</w:t>
+      </w:r>
+    </w:p>
+    <w:p>
+      <w:pPr>
+        <w:pStyle w:val="Title"/>
+      </w:pPr>
+      <w:r>
+        <w:t>1</w:t>
+      </w:r>
+    </w:p>
+    <w:p>
+      <w:pPr>
+        <w:rPr>
+          <w:i/>
+        </w:rPr>
+      </w:pPr>
+      <w:proofErr w:type="spellStart"/>
+      <w:r>
+        <w:rPr>
+          <w:i/>
+        </w:rPr>
+        <w:t>Desc</w:t>
+      </w:r>
+      <w:proofErr w:type="spellEnd"/>
+      <w:r>
+        <w:rPr>
+          <w:i/>
+        </w:rPr>
+        <w:t xml:space="preserve">: </w:t>
+      </w:r>
+      <w:proofErr w:type="spellStart"/>
+      <w:r>
+        <w:rPr>
+          <w:i/>
+        </w:rPr>
+        <w:t>Nazron</w:t>
+      </w:r>
+      <w:proofErr w:type="spellEnd"/>
+      <w:r>
+        <w:rPr>
+          <w:i/>
+        </w:rPr>
+        <w:t xml:space="preserve"> has reached out to you to offer you a particular proposal.</w:t>
+      </w:r>
+      <w:r>
+        <w:rPr>
+          <w:i/>
+        </w:rPr>
+        <w:t xml:space="preserve"> </w:t>
+      </w:r>
+      <w:r>
+        <w:rPr>
+          <w:i/>
+        </w:rPr>
+        <w:t xml:space="preserve">Finding a way to </w:t>
+      </w:r>
+      <w:r>
+        <w:rPr>
+          <w:i/>
+        </w:rPr>
+        <w:t xml:space="preserve">help will </w:t>
+      </w:r>
+      <w:r>
+        <w:rPr>
+          <w:i/>
+        </w:rPr>
+        <w:t>draw you an e</w:t>
+      </w:r>
+      <w:r>
+        <w:rPr>
+          <w:i/>
+        </w:rPr>
+        <w:t xml:space="preserve">xtra </w:t>
+      </w:r>
+      <w:r>
+        <w:rPr>
+          <w:i/>
+        </w:rPr>
+        <w:t>card but may also have other consequences.</w:t>
+      </w:r>
+    </w:p>
+    <w:p>
+      <w:pPr>
+        <w:rPr>
+          <w:i/>
+        </w:rPr>
+      </w:pPr>
+    </w:p>
+    <w:p>
+      <w:pPr>
+        <w:rPr>
+          <w:i/>
+        </w:rPr>
+      </w:pPr>
+      <w:r>
+        <w:rPr>
+          <w:i/>
+        </w:rPr>
+        <w:t xml:space="preserve">Greetings </w:t>
+      </w:r>
+      <w:r>
+        <w:rPr>
+          <w:i/>
+        </w:rPr>
+        <w:t>and congratulations</w:t>
+      </w:r>
+      <w:r>
+        <w:rPr>
+          <w:i/>
+        </w:rPr>
+        <w:t xml:space="preserve"> my Liege</w:t>
+      </w:r>
+      <w:r>
+        <w:rPr>
+          <w:i/>
+        </w:rPr>
+        <w:t xml:space="preserve"> I hope this letter reaches you well</w:t>
+      </w:r>
+      <w:r>
+        <w:rPr>
+          <w:i/>
+        </w:rPr>
+        <w:t>.</w:t>
+      </w:r>
+      <w:r>
+        <w:rPr>
+          <w:i/>
+        </w:rPr>
+        <w:t xml:space="preserve"> I </w:t>
+      </w:r>
+      <w:r>
+        <w:rPr>
+          <w:i/>
+        </w:rPr>
+        <w:t>have quite an</w:t>
+      </w:r>
+      <w:r>
+        <w:rPr>
+          <w:i/>
+        </w:rPr>
+        <w:t xml:space="preserve"> opportunity</w:t>
+      </w:r>
+      <w:r>
+        <w:rPr>
+          <w:i/>
+        </w:rPr>
+        <w:t xml:space="preserve"> for you</w:t>
+      </w:r>
+      <w:r>
+        <w:rPr>
+          <w:i/>
+        </w:rPr>
+        <w:t>,</w:t>
+      </w:r>
+      <w:r>
+        <w:rPr>
+          <w:i/>
+        </w:rPr>
+        <w:t xml:space="preserve"> </w:t>
+      </w:r>
+      <w:r>
+        <w:rPr>
+          <w:i/>
+        </w:rPr>
+        <w:t xml:space="preserve">historically this country has failed to see eye to eye on our </w:t>
+      </w:r>
+      <w:proofErr w:type="gramStart"/>
+      <w:r>
+        <w:rPr>
+          <w:i/>
+        </w:rPr>
+        <w:t>particular</w:t>
+      </w:r>
+      <w:r>
+        <w:rPr>
+          <w:i/>
+        </w:rPr>
+        <w:t xml:space="preserve"> business</w:t>
+      </w:r>
+      <w:proofErr w:type="gramEnd"/>
+      <w:r>
+        <w:rPr>
+          <w:i/>
+        </w:rPr>
+        <w:t xml:space="preserve"> venture</w:t>
+      </w:r>
+      <w:r>
+        <w:rPr>
+          <w:i/>
+        </w:rPr>
+        <w:t xml:space="preserve">, </w:t>
+      </w:r>
+      <w:r>
+        <w:rPr>
+          <w:i/>
+        </w:rPr>
+        <w:t xml:space="preserve">but from what I've heard of your </w:t>
+      </w:r>
+      <w:r>
+        <w:rPr>
+          <w:i/>
+        </w:rPr>
+        <w:t xml:space="preserve">prowess </w:t>
+      </w:r>
+      <w:r>
+        <w:rPr>
+          <w:i/>
+        </w:rPr>
+        <w:t xml:space="preserve">I have high hopes </w:t>
+      </w:r>
+      <w:r>
+        <w:rPr>
+          <w:i/>
+        </w:rPr>
+        <w:t>for</w:t>
+      </w:r>
+      <w:r>
+        <w:rPr>
+          <w:i/>
+        </w:rPr>
+        <w:t xml:space="preserve"> a new kind of partnership</w:t>
+      </w:r>
+      <w:r>
+        <w:rPr>
+          <w:i/>
+        </w:rPr>
+        <w:t>. O</w:t>
+      </w:r>
+      <w:r>
+        <w:rPr>
+          <w:i/>
+        </w:rPr>
+        <w:t>ne that meets the needs of all the people</w:t>
+      </w:r>
+      <w:r>
+        <w:rPr>
+          <w:i/>
+        </w:rPr>
+        <w:t xml:space="preserve">. </w:t>
+      </w:r>
+    </w:p>
+    <w:p>
+      <w:pPr>
+        <w:rPr>
+          <w:i/>
+        </w:rPr>
+      </w:pPr>
+    </w:p>
+    <w:p>
+      <w:pPr>
+        <w:rPr>
+          <w:i/>
+          <w:iCs/>
+        </w:rPr>
+      </w:pPr>
+      <w:r>
+        <w:rPr>
+          <w:i/>
+        </w:rPr>
+        <w:t>I have a modest proposal for you that would benefit both</w:t>
+      </w:r>
+      <w:r>
+        <w:rPr>
+          <w:i/>
+        </w:rPr>
+        <w:t xml:space="preserve"> of us</w:t>
+      </w:r>
+      <w:r>
+        <w:rPr>
+          <w:i/>
+        </w:rPr>
+        <w:t xml:space="preserve">, </w:t>
+      </w:r>
+      <w:r>
+        <w:rPr>
+          <w:i/>
+        </w:rPr>
+        <w:t xml:space="preserve">as your position is </w:t>
+      </w:r>
+      <w:r>
+        <w:rPr>
+          <w:i/>
+        </w:rPr>
+        <w:t xml:space="preserve">a </w:t>
+      </w:r>
+      <w:r>
+        <w:rPr>
+          <w:i/>
+        </w:rPr>
+        <w:t>perilous</w:t>
+      </w:r>
+      <w:r>
+        <w:rPr>
+          <w:i/>
+        </w:rPr>
+        <w:t xml:space="preserve"> one, mm? </w:t>
+      </w:r>
+      <w:r>
+        <w:rPr>
+          <w:i/>
+        </w:rPr>
+        <w:t xml:space="preserve"> </w:t>
+      </w:r>
+      <w:r>
+        <w:rPr>
+          <w:i/>
+        </w:rPr>
+        <w:t xml:space="preserve">I would be more than happy to </w:t>
+      </w:r>
+      <w:r>
+        <w:rPr>
+          <w:i/>
+        </w:rPr>
+        <w:t xml:space="preserve">offer our services to </w:t>
+      </w:r>
+      <w:r>
+        <w:rPr>
+          <w:i/>
+        </w:rPr>
+        <w:t>investigate the affairs of one of the other parties</w:t>
+      </w:r>
+      <w:r>
+        <w:rPr>
+          <w:i/>
+        </w:rPr>
+        <w:t xml:space="preserve">, </w:t>
+      </w:r>
+      <w:r>
+        <w:rPr>
+          <w:i/>
+        </w:rPr>
+        <w:t>to ensure of course that the</w:t>
+      </w:r>
+      <w:r>
+        <w:rPr>
+          <w:i/>
+        </w:rPr>
+        <w:t>ir heart</w:t>
+      </w:r>
+      <w:r>
+        <w:rPr>
+          <w:i/>
+        </w:rPr>
+        <w:t xml:space="preserve"> is in the right place</w:t>
+      </w:r>
+      <w:r>
+        <w:rPr>
+          <w:i/>
+        </w:rPr>
+        <w:t xml:space="preserve"> about your sudden rise to </w:t>
+      </w:r>
+      <w:r>
+        <w:rPr>
+          <w:i/>
+        </w:rPr>
+        <w:t>power</w:t>
+      </w:r>
+      <w:r>
+        <w:rPr>
+          <w:i/>
+        </w:rPr>
+        <w:t>.</w:t>
+      </w:r>
+      <w:r>
+        <w:rPr>
+          <w:i/>
+        </w:rPr>
+        <w:t xml:space="preserve"> </w:t>
+      </w:r>
+      <w:r>
+        <w:rPr>
+          <w:i/>
+        </w:rPr>
+        <w:t>Al</w:t>
+      </w:r>
+      <w:r>
+        <w:rPr>
+          <w:i/>
+        </w:rPr>
+        <w:t>l I need from you is to distract them</w:t>
+      </w:r>
+      <w:r>
+        <w:rPr>
+          <w:i/>
+        </w:rPr>
+        <w:t xml:space="preserve"> </w:t>
+      </w:r>
+      <w:r>
+        <w:rPr>
+          <w:i/>
+        </w:rPr>
+        <w:t>while</w:t>
+      </w:r>
+      <w:r>
+        <w:rPr>
+          <w:i/>
+        </w:rPr>
+        <w:t xml:space="preserve"> my associates and I</w:t>
+      </w:r>
+      <w:r>
+        <w:rPr>
+          <w:i/>
+        </w:rPr>
+        <w:t xml:space="preserve"> examine </w:t>
+      </w:r>
+      <w:r>
+        <w:rPr>
+          <w:i/>
+        </w:rPr>
+        <w:t xml:space="preserve">their </w:t>
+      </w:r>
+      <w:r>
+        <w:rPr>
+          <w:i/>
+        </w:rPr>
+        <w:t>affairs</w:t>
+      </w:r>
+      <w:r>
+        <w:rPr>
+          <w:i/>
+        </w:rPr>
+        <w:t>.</w:t>
+      </w:r>
+    </w:p>
+    <w:p>
+      <w:pPr>
+        <w:rPr>
+          <w:i/>
+        </w:rPr>
+      </w:pPr>
+    </w:p>
+    <w:p>
+      <w:pPr>
+        <w:rPr>
+          <w:i/>
+        </w:rPr>
+      </w:pPr>
+      <w:r>
+        <w:rPr>
+          <w:i/>
+        </w:rPr>
+        <w:t xml:space="preserve">I trust that this gesture of goodwill </w:t>
+      </w:r>
+      <w:r>
+        <w:rPr>
+          <w:i/>
+        </w:rPr>
+        <w:t>w</w:t>
+      </w:r>
+      <w:r>
+        <w:rPr>
+          <w:i/>
+        </w:rPr>
+        <w:t>i</w:t>
+      </w:r>
+      <w:r>
+        <w:rPr>
+          <w:i/>
+        </w:rPr>
+        <w:t xml:space="preserve">ll not </w:t>
+      </w:r>
+      <w:r>
+        <w:rPr>
+          <w:i/>
+        </w:rPr>
+        <w:t>f</w:t>
+      </w:r>
+      <w:r>
+        <w:rPr>
+          <w:i/>
+        </w:rPr>
+        <w:t>all by the wayside</w:t>
+      </w:r>
+      <w:r>
+        <w:rPr>
+          <w:i/>
+        </w:rPr>
+        <w:t xml:space="preserve">, </w:t>
+      </w:r>
+      <w:r>
+        <w:rPr>
+          <w:i/>
+        </w:rPr>
+        <w:t>as we will be watching your actions with great anticipation</w:t>
+      </w:r>
+      <w:r>
+        <w:rPr>
+          <w:i/>
+        </w:rPr>
+        <w:t>.</w:t>
+      </w:r>
+      <w:r>
+        <w:rPr>
+          <w:i/>
+        </w:rPr>
+        <w:t xml:space="preserve"> no what are you doing</w:t>
+      </w:r>
+    </w:p>
+    <w:p>
+      <w:pPr>
+        <w:pStyle w:val="Heading1"/>
+      </w:pPr>
+      <w:r>
         <w:lastRenderedPageBreak/>
-        <w:t>4, joe</w:t>
-      </w:r>
-    </w:p>
-    <w:p>
-      <w:pPr>
-        <w:rPr>
+        <w:t>All</w:t>
+      </w:r>
+    </w:p>
+    <w:p>
+      <w:r>
+        <w:t xml:space="preserve">People’s, </w:t>
+      </w:r>
+      <w:proofErr w:type="spellStart"/>
+      <w:r>
+        <w:t>nobel’s</w:t>
+      </w:r>
+      <w:proofErr w:type="spellEnd"/>
+      <w:r>
+        <w:t>, Economic, Military</w:t>
+      </w:r>
+    </w:p>
+    <w:p>
+      <w:pPr>
+        <w:rPr>
+          <w:i/>
+        </w:rPr>
+      </w:pPr>
+      <w:r>
+        <w:rPr>
+          <w:i/>
+        </w:rPr>
+        <w:t>Gracious news my Liege</w:t>
+      </w:r>
+      <w:r>
+        <w:rPr>
+          <w:i/>
+        </w:rPr>
+        <w:t xml:space="preserve">, </w:t>
+      </w:r>
+      <w:r>
+        <w:rPr>
+          <w:i/>
+        </w:rPr>
+        <w:t xml:space="preserve">our infiltration into the </w:t>
+      </w:r>
+      <w:r>
+        <w:rPr>
+          <w:i/>
+        </w:rPr>
+        <w:t>[NAME]</w:t>
+      </w:r>
+      <w:r>
+        <w:rPr>
+          <w:i/>
+        </w:rPr>
+        <w:t xml:space="preserve"> party</w:t>
+      </w:r>
+      <w:r>
+        <w:rPr>
+          <w:i/>
+        </w:rPr>
+        <w:t xml:space="preserve"> </w:t>
+      </w:r>
+      <w:r>
+        <w:rPr>
+          <w:i/>
+        </w:rPr>
+        <w:t xml:space="preserve">has </w:t>
+      </w:r>
+      <w:r>
+        <w:rPr>
+          <w:i/>
+        </w:rPr>
+        <w:t>yielded that they are not planning your demise</w:t>
+      </w:r>
+      <w:r>
+        <w:rPr>
+          <w:i/>
+        </w:rPr>
+        <w:t xml:space="preserve">, </w:t>
+      </w:r>
+      <w:r>
+        <w:rPr>
+          <w:i/>
+        </w:rPr>
+        <w:t>for now</w:t>
+      </w:r>
+      <w:r>
+        <w:rPr>
+          <w:i/>
+        </w:rPr>
+        <w:t>.</w:t>
+      </w:r>
+      <w:r>
+        <w:rPr>
+          <w:i/>
+        </w:rPr>
+        <w:t xml:space="preserve"> </w:t>
+      </w:r>
+      <w:r>
+        <w:rPr>
+          <w:i/>
+        </w:rPr>
+        <w:t>Though, d</w:t>
+      </w:r>
+      <w:r>
+        <w:rPr>
+          <w:i/>
+        </w:rPr>
+        <w:t xml:space="preserve">uring our </w:t>
+      </w:r>
+      <w:r>
+        <w:rPr>
+          <w:i/>
+        </w:rPr>
+        <w:t>pilfering</w:t>
+      </w:r>
+      <w:r>
+        <w:rPr>
+          <w:i/>
+        </w:rPr>
+        <w:t xml:space="preserve"> we found this which may prove useful to you.</w:t>
+      </w:r>
+    </w:p>
+    <w:p>
+      <w:pPr>
+        <w:rPr>
+          <w:i/>
+        </w:rPr>
+      </w:pPr>
+      <w:r>
+        <w:rPr>
+          <w:i/>
+        </w:rPr>
+        <w:t>None</w:t>
+      </w:r>
+    </w:p>
+    <w:p>
+      <w:pPr>
+        <w:rPr>
+          <w:i/>
+        </w:rPr>
+      </w:pPr>
+      <w:r>
+        <w:rPr>
+          <w:i/>
+        </w:rPr>
+        <w:t>I see you let our offer fall by the wayside. How disappointing.</w:t>
+      </w:r>
+      <w:r>
+        <w:rPr>
+          <w:i/>
+        </w:rPr>
+        <w:t xml:space="preserve"> We were expecting much more from you.</w:t>
+      </w:r>
+    </w:p>
+    <w:p>
+      <w:pPr>
+        <w:rPr>
+          <w:i/>
+        </w:rPr>
+      </w:pPr>
+    </w:p>
+    <w:p>
+      <w:pPr>
+        <w:pStyle w:val="Title"/>
+      </w:pPr>
+      <w:r>
+        <w:t>2</w:t>
+      </w:r>
+    </w:p>
+    <w:p>
+      <w:pPr>
+        <w:rPr>
+          <w:i/>
+          <w:iCs/>
           <w:color w:val="002060"/>
         </w:rPr>
       </w:pPr>
@@ -8357,20 +9082,480 @@
         <w:rPr>
           <w:color w:val="002060"/>
         </w:rPr>
-        <w:t>5, joe</w:t>
-      </w:r>
-    </w:p>
-    <w:p>
-      <w:pPr>
-        <w:rPr>
-          <w:i/>
-        </w:rPr>
-      </w:pPr>
-      <w:r>
-        <w:rPr>
-          <w:i/>
-        </w:rPr>
-        <w:t>Bad end: Lmao we take over</w:t>
+        <w:t xml:space="preserve">Watch your back, my liege – </w:t>
+      </w:r>
+      <w:r>
+        <w:rPr>
+          <w:i/>
+          <w:iCs/>
+          <w:color w:val="002060"/>
+        </w:rPr>
+        <w:t>discovery of an aggressive usurper amongst the nobility who believes he should have been chosen, not you. The Undercity will take care of this for you, if you’d like</w:t>
+      </w:r>
+    </w:p>
+    <w:p>
+      <w:pPr>
+        <w:rPr>
+          <w:i/>
+          <w:iCs/>
+          <w:color w:val="002060"/>
+        </w:rPr>
+      </w:pPr>
+    </w:p>
+    <w:p>
+      <w:r>
+        <w:t xml:space="preserve">Greetings my Liege I come to you with </w:t>
+      </w:r>
+      <w:r>
+        <w:t>a</w:t>
+      </w:r>
+      <w:r>
+        <w:t xml:space="preserve"> most urgent matter</w:t>
+      </w:r>
+      <w:r>
+        <w:t>.</w:t>
+      </w:r>
+      <w:r>
+        <w:t xml:space="preserve"> </w:t>
+      </w:r>
+      <w:r>
+        <w:t>a few of our</w:t>
+      </w:r>
+      <w:r>
+        <w:t xml:space="preserve"> associates have </w:t>
+      </w:r>
+      <w:r>
+        <w:t>caught</w:t>
+      </w:r>
+      <w:r>
+        <w:t xml:space="preserve"> wind</w:t>
+      </w:r>
+      <w:r>
+        <w:t xml:space="preserve"> of a </w:t>
+      </w:r>
+      <w:r>
+        <w:t>plot most foul</w:t>
+      </w:r>
+      <w:r>
+        <w:t xml:space="preserve">. </w:t>
+      </w:r>
+      <w:r>
+        <w:t xml:space="preserve"> </w:t>
+      </w:r>
+      <w:r>
+        <w:t>you will of course remember</w:t>
+      </w:r>
+      <w:r>
+        <w:t xml:space="preserve"> some of the other names</w:t>
+      </w:r>
+      <w:r>
+        <w:t xml:space="preserve"> put forth to lead the </w:t>
+      </w:r>
+      <w:proofErr w:type="spellStart"/>
+      <w:r>
+        <w:t>Biuverate</w:t>
+      </w:r>
+      <w:proofErr w:type="spellEnd"/>
+      <w:r>
+        <w:t>,</w:t>
+      </w:r>
+      <w:r>
+        <w:t xml:space="preserve"> well</w:t>
+      </w:r>
+      <w:r>
+        <w:t xml:space="preserve"> one of those members is seeking to </w:t>
+      </w:r>
+      <w:r>
+        <w:t>usurp</w:t>
+      </w:r>
+      <w:r>
+        <w:t xml:space="preserve"> your place</w:t>
+      </w:r>
+      <w:r>
+        <w:t xml:space="preserve">. </w:t>
+      </w:r>
+    </w:p>
+    <w:p>
+      <w:r>
+        <w:t xml:space="preserve">We </w:t>
+      </w:r>
+      <w:r>
+        <w:t xml:space="preserve">caught wind of this when he came to </w:t>
+      </w:r>
+      <w:r>
+        <w:t xml:space="preserve">the undercity </w:t>
+      </w:r>
+      <w:r>
+        <w:t xml:space="preserve">to arrange </w:t>
+      </w:r>
+      <w:r>
+        <w:t>your assassination</w:t>
+      </w:r>
+      <w:r>
+        <w:t>.</w:t>
+      </w:r>
+      <w:r>
+        <w:t xml:space="preserve"> </w:t>
+      </w:r>
+      <w:r>
+        <w:t xml:space="preserve">As you are a valued </w:t>
+      </w:r>
+      <w:proofErr w:type="gramStart"/>
+      <w:r>
+        <w:t>client</w:t>
+      </w:r>
+      <w:proofErr w:type="gramEnd"/>
+      <w:r>
+        <w:t xml:space="preserve"> we are more than happy to</w:t>
+      </w:r>
+      <w:r>
+        <w:t xml:space="preserve"> deal with the problem</w:t>
+      </w:r>
+      <w:r>
+        <w:t xml:space="preserve"> for a fee of course</w:t>
+      </w:r>
+      <w:r>
+        <w:t>.</w:t>
+      </w:r>
+    </w:p>
+    <w:p>
+      <w:pPr>
+        <w:pStyle w:val="Heading1"/>
+      </w:pPr>
+    </w:p>
+    <w:p>
+      <w:pPr>
+        <w:pStyle w:val="Heading1"/>
+      </w:pPr>
+      <w:r>
+        <w:t>No result</w:t>
+      </w:r>
+    </w:p>
+    <w:p>
+      <w:r>
+        <w:rPr>
+          <w:color w:val="ED7D31" w:themeColor="accent2"/>
+        </w:rPr>
+        <w:t xml:space="preserve">Thinking </w:t>
+      </w:r>
+      <w:proofErr w:type="gramStart"/>
+      <w:r>
+        <w:rPr>
+          <w:color w:val="ED7D31" w:themeColor="accent2"/>
+        </w:rPr>
+        <w:t>quickly</w:t>
+      </w:r>
+      <w:proofErr w:type="gramEnd"/>
+      <w:r>
+        <w:rPr>
+          <w:color w:val="ED7D31" w:themeColor="accent2"/>
+        </w:rPr>
+        <w:t xml:space="preserve"> you </w:t>
+      </w:r>
+      <w:r>
+        <w:rPr>
+          <w:color w:val="ED7D31" w:themeColor="accent2"/>
+        </w:rPr>
+        <w:t>decided</w:t>
+      </w:r>
+      <w:r>
+        <w:rPr>
+          <w:color w:val="ED7D31" w:themeColor="accent2"/>
+        </w:rPr>
+        <w:t xml:space="preserve"> to arrest</w:t>
+      </w:r>
+      <w:r>
+        <w:rPr>
+          <w:color w:val="ED7D31" w:themeColor="accent2"/>
+        </w:rPr>
+        <w:t xml:space="preserve"> </w:t>
+      </w:r>
+      <w:r>
+        <w:rPr>
+          <w:color w:val="ED7D31" w:themeColor="accent2"/>
+        </w:rPr>
+        <w:t>t</w:t>
+      </w:r>
+      <w:r>
+        <w:rPr>
+          <w:color w:val="ED7D31" w:themeColor="accent2"/>
+        </w:rPr>
+        <w:t xml:space="preserve">he man you suspect who </w:t>
+      </w:r>
+      <w:r>
+        <w:rPr>
+          <w:color w:val="ED7D31" w:themeColor="accent2"/>
+        </w:rPr>
+        <w:t>was</w:t>
+      </w:r>
+      <w:r>
+        <w:rPr>
+          <w:color w:val="ED7D31" w:themeColor="accent2"/>
+        </w:rPr>
+        <w:t xml:space="preserve"> plotting your assassination</w:t>
+      </w:r>
+      <w:r>
+        <w:rPr>
+          <w:color w:val="ED7D31" w:themeColor="accent2"/>
+        </w:rPr>
+        <w:t>,</w:t>
+      </w:r>
+      <w:r>
+        <w:rPr>
+          <w:color w:val="ED7D31" w:themeColor="accent2"/>
+        </w:rPr>
+        <w:t xml:space="preserve"> </w:t>
+      </w:r>
+      <w:r>
+        <w:rPr>
+          <w:color w:val="ED7D31" w:themeColor="accent2"/>
+        </w:rPr>
+        <w:t xml:space="preserve">Instead of trusting </w:t>
+      </w:r>
+      <w:proofErr w:type="spellStart"/>
+      <w:r>
+        <w:rPr>
+          <w:color w:val="ED7D31" w:themeColor="accent2"/>
+        </w:rPr>
+        <w:t>Nazron</w:t>
+      </w:r>
+      <w:proofErr w:type="spellEnd"/>
+      <w:r>
+        <w:rPr>
+          <w:color w:val="ED7D31" w:themeColor="accent2"/>
+        </w:rPr>
+        <w:t xml:space="preserve"> </w:t>
+      </w:r>
+      <w:r>
+        <w:rPr>
+          <w:color w:val="ED7D31" w:themeColor="accent2"/>
+        </w:rPr>
+        <w:t xml:space="preserve">with the resources </w:t>
+      </w:r>
+      <w:r>
+        <w:rPr>
+          <w:color w:val="ED7D31" w:themeColor="accent2"/>
+        </w:rPr>
+        <w:t>to do the dead himself</w:t>
+      </w:r>
+      <w:r>
+        <w:rPr>
+          <w:color w:val="ED7D31" w:themeColor="accent2"/>
+        </w:rPr>
+        <w:t>.</w:t>
+      </w:r>
+      <w:r>
+        <w:rPr>
+          <w:color w:val="ED7D31" w:themeColor="accent2"/>
+        </w:rPr>
+        <w:t xml:space="preserve"> </w:t>
+      </w:r>
+    </w:p>
+    <w:p>
+      <w:r>
+        <w:t>I see you managed to deal with the matter yourself</w:t>
+      </w:r>
+      <w:r>
+        <w:t xml:space="preserve">. </w:t>
+      </w:r>
+      <w:r>
+        <w:t>It</w:t>
+      </w:r>
+      <w:r>
+        <w:t xml:space="preserve"> took a great deal of effort and goodwill for me to reach out</w:t>
+      </w:r>
+      <w:r>
+        <w:t xml:space="preserve"> </w:t>
+      </w:r>
+      <w:r>
+        <w:t xml:space="preserve">and </w:t>
+      </w:r>
+      <w:r>
+        <w:t xml:space="preserve">offer my </w:t>
+      </w:r>
+      <w:r>
+        <w:t>services like this.</w:t>
+      </w:r>
+      <w:r>
+        <w:t xml:space="preserve"> </w:t>
+      </w:r>
+      <w:r>
+        <w:t>I do not appreciate being left out of the equation like this</w:t>
+      </w:r>
+      <w:r>
+        <w:t xml:space="preserve"> either</w:t>
+      </w:r>
+      <w:r>
+        <w:t>.</w:t>
+      </w:r>
+      <w:r>
+        <w:t xml:space="preserve"> </w:t>
+      </w:r>
+      <w:r>
+        <w:t>S</w:t>
+      </w:r>
+      <w:r>
+        <w:t>ee that it does not happen again</w:t>
+      </w:r>
+      <w:r>
+        <w:t>, or else.</w:t>
+      </w:r>
+      <w:r>
+        <w:t xml:space="preserve"> </w:t>
+      </w:r>
+    </w:p>
+    <w:p>
+      <w:pPr>
+        <w:pStyle w:val="Heading1"/>
+      </w:pPr>
+      <w:r>
+        <w:t>Nobility</w:t>
+      </w:r>
+    </w:p>
+    <w:p>
+      <w:r>
+        <w:t xml:space="preserve">My </w:t>
+      </w:r>
+      <w:r>
+        <w:t xml:space="preserve">Liege, </w:t>
+      </w:r>
+      <w:r>
+        <w:t>I come with fantastic news</w:t>
+      </w:r>
+      <w:r>
+        <w:t xml:space="preserve">, </w:t>
+      </w:r>
+      <w:r>
+        <w:t xml:space="preserve">with the help of the contacts you gave us </w:t>
+      </w:r>
+      <w:r>
+        <w:t xml:space="preserve">were </w:t>
+      </w:r>
+      <w:r>
+        <w:t>able to dig up some interesting facts about this fellow</w:t>
+      </w:r>
+      <w:r>
+        <w:t xml:space="preserve">. </w:t>
+      </w:r>
+      <w:r>
+        <w:t>N</w:t>
+      </w:r>
+      <w:r>
+        <w:t xml:space="preserve">ow I can't speak for their truthfulness but </w:t>
+      </w:r>
+      <w:r>
+        <w:t xml:space="preserve">certainly </w:t>
+      </w:r>
+      <w:r>
+        <w:t xml:space="preserve">his family believed it enough to disown him. Regardless, we won’t be seeing much of him anymore. </w:t>
+      </w:r>
+    </w:p>
+    <w:p>
+      <w:pPr>
+        <w:pStyle w:val="Heading1"/>
+      </w:pPr>
+      <w:r>
+        <w:t>People</w:t>
+      </w:r>
+    </w:p>
+    <w:p>
+      <w:r>
+        <w:t>gracious news my l</w:t>
+      </w:r>
+      <w:r>
+        <w:t>iege</w:t>
+      </w:r>
+      <w:r>
+        <w:t xml:space="preserve"> with the help you have afforded me I have managed to make the </w:t>
+      </w:r>
+      <w:r>
+        <w:t xml:space="preserve">usurper </w:t>
+      </w:r>
+      <w:r>
+        <w:t>disappear</w:t>
+      </w:r>
+      <w:r>
+        <w:t xml:space="preserve">. </w:t>
+      </w:r>
+      <w:r>
+        <w:t>Truly this is a partnership to remember</w:t>
+      </w:r>
+      <w:r>
+        <w:t>.</w:t>
+      </w:r>
+    </w:p>
+    <w:p>
+      <w:pPr>
+        <w:pStyle w:val="Heading1"/>
+      </w:pPr>
+      <w:r>
+        <w:t>Military</w:t>
+      </w:r>
+    </w:p>
+    <w:p>
+      <w:r>
+        <w:t xml:space="preserve">My </w:t>
+      </w:r>
+      <w:proofErr w:type="spellStart"/>
+      <w:r>
+        <w:t>Leige</w:t>
+      </w:r>
+      <w:proofErr w:type="spellEnd"/>
+      <w:r>
+        <w:t>,</w:t>
+      </w:r>
+      <w:r>
+        <w:t xml:space="preserve"> I don't know what you expected but sending the military to stomp around in our affairs </w:t>
+      </w:r>
+      <w:r>
+        <w:t xml:space="preserve">is </w:t>
+      </w:r>
+      <w:r>
+        <w:t>the biggest blunder I've seen you do yet</w:t>
+      </w:r>
+      <w:r>
+        <w:t>. T</w:t>
+      </w:r>
+      <w:r>
+        <w:t>he dust that they have kicked up</w:t>
+      </w:r>
+      <w:r>
+        <w:t xml:space="preserve"> has completely discombobulated our operations that will take us weeks to sort out. </w:t>
+      </w:r>
+    </w:p>
+    <w:p>
+      <w:pPr>
+        <w:pStyle w:val="Heading1"/>
+      </w:pPr>
+      <w:r>
+        <w:lastRenderedPageBreak/>
+        <w:t>Economic</w:t>
+      </w:r>
+    </w:p>
+    <w:p>
+      <w:r>
+        <w:t xml:space="preserve">With the funds you have afforded us we have managed to deal with the </w:t>
+      </w:r>
+      <w:r>
+        <w:t xml:space="preserve">usurper </w:t>
+      </w:r>
+      <w:r>
+        <w:t>problem</w:t>
+      </w:r>
+      <w:r>
+        <w:t xml:space="preserve">. </w:t>
+      </w:r>
+      <w:r>
+        <w:t>I'm glad to report that</w:t>
+      </w:r>
+      <w:r>
+        <w:t xml:space="preserve"> y</w:t>
+      </w:r>
+      <w:r>
+        <w:t>ou won't be hearing from him anymore</w:t>
+      </w:r>
+      <w:r>
+        <w:t>.</w:t>
       </w:r>
     </w:p>
     <w:p>
@@ -8378,1457 +9563,300 @@
         <w:pStyle w:val="Title"/>
       </w:pPr>
       <w:r>
-        <w:t>1</w:t>
-      </w:r>
-    </w:p>
-    <w:p>
-      <w:pPr>
-        <w:rPr>
-          <w:i/>
-        </w:rPr>
-      </w:pPr>
-      <w:proofErr w:type="spellStart"/>
-      <w:r>
-        <w:rPr>
-          <w:i/>
-        </w:rPr>
-        <w:t>Desc</w:t>
-      </w:r>
-      <w:proofErr w:type="spellEnd"/>
-      <w:r>
-        <w:rPr>
-          <w:i/>
-        </w:rPr>
-        <w:t xml:space="preserve">: </w:t>
-      </w:r>
-      <w:proofErr w:type="spellStart"/>
-      <w:r>
-        <w:rPr>
-          <w:i/>
-        </w:rPr>
-        <w:t>Nazron</w:t>
-      </w:r>
-      <w:proofErr w:type="spellEnd"/>
-      <w:r>
-        <w:rPr>
-          <w:i/>
-        </w:rPr>
-        <w:t xml:space="preserve"> has reached out to you to offer you a particular proposal.</w:t>
-      </w:r>
-      <w:r>
-        <w:rPr>
-          <w:i/>
-        </w:rPr>
+        <w:t>3</w:t>
+      </w:r>
+    </w:p>
+    <w:p>
+      <w:r>
+        <w:t>A moment if you can my Liege</w:t>
+      </w:r>
+      <w:r>
+        <w:t>,</w:t>
+      </w:r>
+      <w:r>
+        <w:t xml:space="preserve"> the military has recently been snooping around our affairs and we'd rather they left well enough alone</w:t>
+      </w:r>
+      <w:r>
+        <w:t>. Our impending operation depends on your assistance</w:t>
+      </w:r>
+      <w:r>
+        <w:t>.</w:t>
+      </w:r>
+      <w:r>
         <w:t xml:space="preserve"> </w:t>
       </w:r>
       <w:r>
-        <w:rPr>
-          <w:i/>
-        </w:rPr>
-        <w:t xml:space="preserve">Finding a way to </w:t>
-      </w:r>
-      <w:r>
-        <w:rPr>
-          <w:i/>
-        </w:rPr>
-        <w:t xml:space="preserve">help will </w:t>
-      </w:r>
-      <w:r>
-        <w:rPr>
-          <w:i/>
-        </w:rPr>
-        <w:t>draw you an e</w:t>
-      </w:r>
-      <w:r>
-        <w:rPr>
-          <w:i/>
-        </w:rPr>
-        <w:t xml:space="preserve">xtra </w:t>
-      </w:r>
-      <w:r>
-        <w:rPr>
-          <w:i/>
-        </w:rPr>
-        <w:t>card but may also have other consequences.</w:t>
-      </w:r>
-    </w:p>
-    <w:p>
-      <w:pPr>
-        <w:rPr>
-          <w:i/>
-        </w:rPr>
-      </w:pPr>
-    </w:p>
-    <w:p>
-      <w:pPr>
-        <w:rPr>
-          <w:i/>
-        </w:rPr>
-      </w:pPr>
-      <w:r>
-        <w:rPr>
-          <w:i/>
-        </w:rPr>
-        <w:t xml:space="preserve">Greetings </w:t>
-      </w:r>
-      <w:r>
-        <w:rPr>
-          <w:i/>
-        </w:rPr>
-        <w:t>and congratulations</w:t>
-      </w:r>
-      <w:r>
-        <w:rPr>
-          <w:i/>
-        </w:rPr>
-        <w:t xml:space="preserve"> my Liege</w:t>
-      </w:r>
-      <w:r>
-        <w:rPr>
-          <w:i/>
-        </w:rPr>
-        <w:t xml:space="preserve"> I hope this letter reaches you well</w:t>
-      </w:r>
-      <w:r>
-        <w:rPr>
-          <w:i/>
-        </w:rPr>
+        <w:t xml:space="preserve">If you scratch our </w:t>
+      </w:r>
+      <w:r>
+        <w:t>ba</w:t>
+      </w:r>
+      <w:r>
+        <w:t>ck</w:t>
+      </w:r>
+      <w:r>
+        <w:t>s,</w:t>
+      </w:r>
+      <w:r>
+        <w:t xml:space="preserve"> we</w:t>
+      </w:r>
+      <w:r>
+        <w:t xml:space="preserve"> will surely scratch yours</w:t>
+      </w:r>
+      <w:r>
         <w:t>.</w:t>
       </w:r>
       <w:r>
-        <w:rPr>
-          <w:i/>
-        </w:rPr>
-        <w:t xml:space="preserve"> I </w:t>
-      </w:r>
-      <w:r>
-        <w:rPr>
-          <w:i/>
-        </w:rPr>
-        <w:t>have quite an</w:t>
-      </w:r>
-      <w:r>
-        <w:rPr>
-          <w:i/>
-        </w:rPr>
-        <w:t xml:space="preserve"> opportunity</w:t>
-      </w:r>
-      <w:r>
-        <w:rPr>
-          <w:i/>
-        </w:rPr>
-        <w:t xml:space="preserve"> for you</w:t>
-      </w:r>
-      <w:r>
-        <w:rPr>
-          <w:i/>
-        </w:rPr>
+        <w:t xml:space="preserve"> </w:t>
+      </w:r>
+    </w:p>
+    <w:p>
+      <w:r>
+        <w:t>0</w:t>
+      </w:r>
+    </w:p>
+    <w:p>
+      <w:r>
+        <w:t>I</w:t>
+      </w:r>
+      <w:r>
+        <w:t>t seems you don't quite understand how things work here</w:t>
+      </w:r>
+      <w:r>
+        <w:t xml:space="preserve">. </w:t>
+      </w:r>
+      <w:r>
+        <w:t>A</w:t>
+      </w:r>
+      <w:r>
+        <w:t xml:space="preserve"> ruler without the support of the undercity </w:t>
+      </w:r>
+      <w:r>
+        <w:t>i</w:t>
+      </w:r>
+      <w:r>
+        <w:t xml:space="preserve">s a ruler </w:t>
+      </w:r>
+      <w:r>
+        <w:t>l</w:t>
+      </w:r>
+      <w:r>
+        <w:t>acking longevity</w:t>
+      </w:r>
+      <w:r>
+        <w:t xml:space="preserve">. </w:t>
+      </w:r>
+    </w:p>
+    <w:p>
+      <w:r>
+        <w:t>People</w:t>
+      </w:r>
+    </w:p>
+    <w:p>
+      <w:r>
+        <w:t xml:space="preserve">Thank </w:t>
+      </w:r>
+      <w:proofErr w:type="gramStart"/>
+      <w:r>
+        <w:t>you my liege</w:t>
+      </w:r>
+      <w:proofErr w:type="gramEnd"/>
+      <w:r>
+        <w:t>, t</w:t>
+      </w:r>
+      <w:r>
+        <w:t xml:space="preserve">he crowd you </w:t>
+      </w:r>
+      <w:r>
+        <w:t>organised</w:t>
+      </w:r>
+      <w:r>
+        <w:t xml:space="preserve"> was very much</w:t>
+      </w:r>
+      <w:r>
+        <w:t xml:space="preserve"> appreciated</w:t>
+      </w:r>
+      <w:r>
+        <w:t>.</w:t>
+      </w:r>
+      <w:r>
+        <w:t xml:space="preserve"> Thanks to you </w:t>
+      </w:r>
+      <w:r>
+        <w:t>our operation was a complete success</w:t>
+      </w:r>
+      <w:r>
+        <w:t xml:space="preserve">. </w:t>
+      </w:r>
+      <w:r>
+        <w:t xml:space="preserve">As promised here is a slice of </w:t>
+      </w:r>
+      <w:r>
+        <w:t xml:space="preserve">our </w:t>
+      </w:r>
+      <w:r>
+        <w:t>gains</w:t>
+      </w:r>
+      <w:r>
+        <w:t>.</w:t>
+      </w:r>
+    </w:p>
+    <w:p>
+      <w:r>
+        <w:t>Nobel</w:t>
+      </w:r>
+    </w:p>
+    <w:p>
+      <w:r>
+        <w:t xml:space="preserve">Thanks to your most gracious </w:t>
+      </w:r>
+      <w:r>
+        <w:t>fundraise</w:t>
+      </w:r>
+      <w:r>
+        <w:t>r</w:t>
+      </w:r>
+      <w:r>
+        <w:t xml:space="preserve"> you hosted, we were able to </w:t>
+      </w:r>
+      <w:r>
+        <w:t xml:space="preserve">use the opportunity </w:t>
+      </w:r>
+      <w:r>
+        <w:t xml:space="preserve">to </w:t>
+      </w:r>
+      <w:r>
+        <w:t xml:space="preserve">rifle through a few of the </w:t>
+      </w:r>
+      <w:proofErr w:type="gramStart"/>
+      <w:r>
+        <w:t>attendees</w:t>
+      </w:r>
+      <w:proofErr w:type="gramEnd"/>
+      <w:r>
+        <w:t xml:space="preserve"> items. Of course, we made sure to save some of the spoils for you</w:t>
+      </w:r>
+      <w:r>
+        <w:t>.</w:t>
+      </w:r>
+    </w:p>
+    <w:p>
+      <w:r>
+        <w:t>Economic</w:t>
+      </w:r>
+    </w:p>
+    <w:p>
+      <w:r>
+        <w:t>The keys you gave us to the</w:t>
+      </w:r>
+      <w:r>
+        <w:t xml:space="preserve"> </w:t>
+      </w:r>
+      <w:r>
+        <w:t>merchant’s</w:t>
+      </w:r>
+      <w:r>
+        <w:t xml:space="preserve"> vault were very much appreciated</w:t>
+      </w:r>
+      <w:r>
+        <w:t xml:space="preserve">. </w:t>
+      </w:r>
+      <w:r>
+        <w:t>D</w:t>
+      </w:r>
+      <w:r>
+        <w:t>o not worry my</w:t>
+      </w:r>
+      <w:r>
+        <w:t xml:space="preserve"> liege,</w:t>
+      </w:r>
+      <w:r>
+        <w:t xml:space="preserve"> we made sure not to take more than would be missed</w:t>
+      </w:r>
+      <w:r>
         <w:t>,</w:t>
       </w:r>
       <w:r>
-        <w:rPr>
-          <w:i/>
-        </w:rPr>
+        <w:t xml:space="preserve"> of course</w:t>
+      </w:r>
+      <w:r>
+        <w:t xml:space="preserve">. </w:t>
+      </w:r>
+      <w:r>
+        <w:t>W</w:t>
+      </w:r>
+      <w:r>
+        <w:t>e also made sure to get you these while we were in there</w:t>
+      </w:r>
+      <w:r>
+        <w:t>.</w:t>
+      </w:r>
+    </w:p>
+    <w:p>
+      <w:r>
+        <w:t>Mil</w:t>
+      </w:r>
+    </w:p>
+    <w:p>
+      <w:r>
+        <w:t>My Liege</w:t>
+      </w:r>
+      <w:r>
+        <w:t xml:space="preserve"> please</w:t>
+      </w:r>
+      <w:r>
+        <w:t>!</w:t>
+      </w:r>
+      <w:r>
         <w:t xml:space="preserve"> </w:t>
       </w:r>
       <w:r>
-        <w:rPr>
-          <w:i/>
-        </w:rPr>
-        <w:t xml:space="preserve">historically this country has failed to see eye to eye on our </w:t>
-      </w:r>
-      <w:proofErr w:type="gramStart"/>
-      <w:r>
-        <w:rPr>
-          <w:i/>
-        </w:rPr>
-        <w:t>particular</w:t>
-      </w:r>
-      <w:r>
-        <w:rPr>
-          <w:i/>
-        </w:rPr>
-        <w:t xml:space="preserve"> business</w:t>
-      </w:r>
-      <w:proofErr w:type="gramEnd"/>
-      <w:r>
-        <w:rPr>
-          <w:i/>
-        </w:rPr>
-        <w:t xml:space="preserve"> venture</w:t>
-      </w:r>
-      <w:r>
-        <w:rPr>
-          <w:i/>
-        </w:rPr>
-        <w:t xml:space="preserve">, </w:t>
-      </w:r>
-      <w:r>
-        <w:rPr>
-          <w:i/>
-        </w:rPr>
-        <w:t xml:space="preserve">but from what I've heard of your </w:t>
-      </w:r>
-      <w:r>
-        <w:rPr>
-          <w:i/>
-        </w:rPr>
-        <w:t xml:space="preserve">prowess </w:t>
-      </w:r>
-      <w:r>
-        <w:rPr>
-          <w:i/>
-        </w:rPr>
-        <w:t xml:space="preserve">I have high hopes </w:t>
-      </w:r>
-      <w:r>
-        <w:rPr>
-          <w:i/>
-        </w:rPr>
-        <w:t>for</w:t>
-      </w:r>
-      <w:r>
-        <w:rPr>
-          <w:i/>
-        </w:rPr>
-        <w:t xml:space="preserve"> a new kind of partnership</w:t>
-      </w:r>
-      <w:r>
-        <w:rPr>
-          <w:i/>
-        </w:rPr>
-        <w:t>. O</w:t>
-      </w:r>
-      <w:r>
-        <w:rPr>
-          <w:i/>
-        </w:rPr>
-        <w:t>ne that meets the needs of all the people</w:t>
-      </w:r>
-      <w:r>
-        <w:rPr>
-          <w:i/>
-        </w:rPr>
-        <w:t xml:space="preserve">. </w:t>
-      </w:r>
-    </w:p>
-    <w:p>
-      <w:pPr>
-        <w:rPr>
-          <w:i/>
-        </w:rPr>
-      </w:pPr>
-    </w:p>
-    <w:p>
-      <w:pPr>
-        <w:rPr>
-          <w:i/>
-          <w:iCs/>
-        </w:rPr>
-      </w:pPr>
-      <w:r>
-        <w:rPr>
-          <w:i/>
-        </w:rPr>
-        <w:t>I have a modest proposal for you that would benefit both</w:t>
-      </w:r>
-      <w:r>
-        <w:rPr>
-          <w:i/>
-        </w:rPr>
-        <w:t xml:space="preserve"> of us</w:t>
-      </w:r>
-      <w:r>
-        <w:rPr>
-          <w:i/>
-        </w:rPr>
-        <w:t xml:space="preserve">, </w:t>
-      </w:r>
-      <w:r>
-        <w:rPr>
-          <w:i/>
-        </w:rPr>
-        <w:t xml:space="preserve">as your position is </w:t>
-      </w:r>
-      <w:r>
-        <w:rPr>
-          <w:i/>
-        </w:rPr>
-        <w:t xml:space="preserve">a </w:t>
-      </w:r>
-      <w:r>
-        <w:rPr>
-          <w:i/>
-        </w:rPr>
-        <w:t>perilous</w:t>
-      </w:r>
-      <w:r>
-        <w:rPr>
-          <w:i/>
-        </w:rPr>
-        <w:t xml:space="preserve"> one, mm? </w:t>
-      </w:r>
-      <w:r>
-        <w:rPr>
-          <w:i/>
-        </w:rPr>
+        <w:t>y</w:t>
+      </w:r>
+      <w:r>
+        <w:t>ou</w:t>
+      </w:r>
+      <w:r>
+        <w:t>r</w:t>
+      </w:r>
+      <w:r>
+        <w:t xml:space="preserve"> insisten</w:t>
+      </w:r>
+      <w:r>
+        <w:t>ce</w:t>
+      </w:r>
+      <w:r>
+        <w:t xml:space="preserve"> on sending in the military keeps making things worse</w:t>
+      </w:r>
+      <w:r>
+        <w:t xml:space="preserve">! </w:t>
+      </w:r>
+      <w:r>
+        <w:t>How on earth did you think the solution to less military was more military</w:t>
+      </w:r>
+      <w:r>
+        <w:t>?!</w:t>
+      </w:r>
+    </w:p>
+    <w:p>
+      <w:pPr>
+        <w:pStyle w:val="Title"/>
+      </w:pPr>
+      <w:r>
+        <w:t>4</w:t>
+      </w:r>
+    </w:p>
+    <w:p>
+      <w:r>
+        <w:t>My Liege</w:t>
+      </w:r>
+      <w:r>
         <w:t xml:space="preserve"> </w:t>
       </w:r>
-      <w:r>
-        <w:rPr>
-          <w:i/>
-        </w:rPr>
-        <w:t xml:space="preserve">I would be more than happy to </w:t>
-      </w:r>
-      <w:r>
-        <w:rPr>
-          <w:i/>
-        </w:rPr>
-        <w:t xml:space="preserve">offer our services to </w:t>
-      </w:r>
-      <w:r>
-        <w:rPr>
-          <w:i/>
-        </w:rPr>
-        <w:t>investigate the affairs of one of the other parties</w:t>
-      </w:r>
-      <w:r>
-        <w:rPr>
-          <w:i/>
-        </w:rPr>
-        <w:t xml:space="preserve">, </w:t>
-      </w:r>
-      <w:r>
-        <w:rPr>
-          <w:i/>
-        </w:rPr>
-        <w:t>to ensure of course that the</w:t>
-      </w:r>
-      <w:r>
-        <w:rPr>
-          <w:i/>
-        </w:rPr>
-        <w:t>ir heart</w:t>
-      </w:r>
-      <w:r>
-        <w:rPr>
-          <w:i/>
-        </w:rPr>
-        <w:t xml:space="preserve"> is in the right place</w:t>
-      </w:r>
-      <w:r>
-        <w:rPr>
-          <w:i/>
-        </w:rPr>
-        <w:t xml:space="preserve"> about your sudden rise to </w:t>
-      </w:r>
-      <w:r>
-        <w:rPr>
-          <w:i/>
-        </w:rPr>
-        <w:t>power</w:t>
-      </w:r>
-      <w:r>
-        <w:rPr>
-          <w:i/>
-        </w:rPr>
-        <w:t>.</w:t>
-      </w:r>
-      <w:r>
-        <w:rPr>
-          <w:i/>
-        </w:rPr>
-        <w:t xml:space="preserve"> </w:t>
-      </w:r>
-      <w:r>
-        <w:rPr>
-          <w:i/>
-        </w:rPr>
-        <w:t>Al</w:t>
-      </w:r>
-      <w:r>
-        <w:rPr>
-          <w:i/>
-        </w:rPr>
-        <w:t>l I need from you is to distract them</w:t>
-      </w:r>
-      <w:r>
-        <w:rPr>
-          <w:i/>
-        </w:rPr>
-        <w:t xml:space="preserve"> </w:t>
-      </w:r>
-      <w:r>
-        <w:rPr>
-          <w:i/>
-        </w:rPr>
-        <w:t>while</w:t>
-      </w:r>
-      <w:r>
-        <w:rPr>
-          <w:i/>
-        </w:rPr>
-        <w:t xml:space="preserve"> my associates and I</w:t>
-      </w:r>
-      <w:r>
-        <w:rPr>
-          <w:i/>
-        </w:rPr>
-        <w:t xml:space="preserve"> examine </w:t>
-      </w:r>
-      <w:r>
-        <w:rPr>
-          <w:i/>
-        </w:rPr>
-        <w:t xml:space="preserve">their </w:t>
-      </w:r>
-      <w:r>
-        <w:rPr>
-          <w:i/>
-        </w:rPr>
-        <w:t>affairs</w:t>
-      </w:r>
-      <w:r>
-        <w:rPr>
-          <w:i/>
-        </w:rPr>
-        <w:t>.</w:t>
-      </w:r>
-    </w:p>
-    <w:p>
-      <w:pPr>
-        <w:rPr>
-          <w:i/>
-        </w:rPr>
-      </w:pPr>
-    </w:p>
-    <w:p>
-      <w:pPr>
-        <w:rPr>
-          <w:i/>
-        </w:rPr>
-      </w:pPr>
-      <w:r>
-        <w:rPr>
-          <w:i/>
-        </w:rPr>
-        <w:t xml:space="preserve">I trust that this gesture of goodwill </w:t>
-      </w:r>
-      <w:r>
-        <w:rPr>
-          <w:i/>
-        </w:rPr>
-        <w:t>w</w:t>
-      </w:r>
-      <w:r>
-        <w:rPr>
-          <w:i/>
-        </w:rPr>
-        <w:t>i</w:t>
-      </w:r>
-      <w:r>
-        <w:rPr>
-          <w:i/>
-        </w:rPr>
-        <w:t xml:space="preserve">ll not </w:t>
-      </w:r>
-      <w:r>
-        <w:rPr>
-          <w:i/>
-        </w:rPr>
-        <w:t>f</w:t>
-      </w:r>
-      <w:r>
-        <w:rPr>
-          <w:i/>
-        </w:rPr>
-        <w:t>all by the wayside</w:t>
-      </w:r>
-      <w:r>
-        <w:rPr>
-          <w:i/>
-        </w:rPr>
-        <w:t xml:space="preserve">, </w:t>
-      </w:r>
-      <w:r>
-        <w:rPr>
-          <w:i/>
-        </w:rPr>
-        <w:t>as we will be watching your actions with great anticipation</w:t>
-      </w:r>
-      <w:r>
-        <w:rPr>
-          <w:i/>
-        </w:rPr>
-        <w:t>.</w:t>
-      </w:r>
-      <w:r>
-        <w:rPr>
-          <w:i/>
-        </w:rPr>
-        <w:t xml:space="preserve"> no what are you doing</w:t>
-      </w:r>
-    </w:p>
-    <w:p>
-      <w:pPr>
-        <w:pStyle w:val="Heading1"/>
-      </w:pPr>
-      <w:r>
-        <w:t>All</w:t>
-      </w:r>
-    </w:p>
-    <w:p>
-      <w:r>
-        <w:t xml:space="preserve">People’s, </w:t>
-      </w:r>
-      <w:proofErr w:type="spellStart"/>
-      <w:r>
-        <w:t>nobel’s</w:t>
-      </w:r>
-      <w:proofErr w:type="spellEnd"/>
-      <w:r>
-        <w:t>, Economic, Military</w:t>
-      </w:r>
-    </w:p>
-    <w:p>
-      <w:pPr>
-        <w:rPr>
-          <w:i/>
-        </w:rPr>
-      </w:pPr>
-      <w:r>
-        <w:rPr>
-          <w:i/>
-        </w:rPr>
-        <w:t>Gracious news my Liege</w:t>
-      </w:r>
-      <w:r>
-        <w:rPr>
-          <w:i/>
-        </w:rPr>
-        <w:t xml:space="preserve">, </w:t>
-      </w:r>
-      <w:r>
-        <w:rPr>
-          <w:i/>
-        </w:rPr>
-        <w:t xml:space="preserve">our infiltration into the </w:t>
-      </w:r>
-      <w:r>
-        <w:rPr>
-          <w:i/>
-        </w:rPr>
-        <w:t>[NAME]</w:t>
-      </w:r>
-      <w:r>
-        <w:rPr>
-          <w:i/>
-        </w:rPr>
-        <w:t xml:space="preserve"> party</w:t>
-      </w:r>
-      <w:r>
-        <w:rPr>
-          <w:i/>
-        </w:rPr>
-        <w:t xml:space="preserve"> </w:t>
-      </w:r>
-      <w:r>
-        <w:rPr>
-          <w:i/>
-        </w:rPr>
-        <w:t xml:space="preserve">has </w:t>
-      </w:r>
-      <w:r>
-        <w:rPr>
-          <w:i/>
-        </w:rPr>
-        <w:t>yielded that they are not planning your demise</w:t>
-      </w:r>
-      <w:r>
-        <w:rPr>
-          <w:i/>
-        </w:rPr>
-        <w:t xml:space="preserve">, </w:t>
-      </w:r>
-      <w:r>
-        <w:rPr>
-          <w:i/>
-        </w:rPr>
-        <w:t>for now</w:t>
-      </w:r>
-      <w:r>
-        <w:rPr>
-          <w:i/>
-        </w:rPr>
-        <w:t>.</w:t>
-      </w:r>
-      <w:r>
-        <w:rPr>
-          <w:i/>
-        </w:rPr>
-        <w:t xml:space="preserve"> </w:t>
-      </w:r>
-      <w:r>
-        <w:rPr>
-          <w:i/>
-        </w:rPr>
-        <w:t>Though, d</w:t>
-      </w:r>
-      <w:r>
-        <w:rPr>
-          <w:i/>
-        </w:rPr>
-        <w:t xml:space="preserve">uring our </w:t>
-      </w:r>
-      <w:r>
-        <w:rPr>
-          <w:i/>
-        </w:rPr>
-        <w:t>pilfering</w:t>
-      </w:r>
-      <w:r>
-        <w:rPr>
-          <w:i/>
-        </w:rPr>
-        <w:t xml:space="preserve"> we found this which may prove useful to you.</w:t>
-      </w:r>
-    </w:p>
-    <w:p>
-      <w:pPr>
-        <w:rPr>
-          <w:i/>
-        </w:rPr>
-      </w:pPr>
-      <w:r>
-        <w:rPr>
-          <w:i/>
-        </w:rPr>
-        <w:t>None</w:t>
-      </w:r>
-    </w:p>
-    <w:p>
-      <w:pPr>
-        <w:rPr>
-          <w:i/>
-        </w:rPr>
-      </w:pPr>
-      <w:r>
-        <w:rPr>
-          <w:i/>
-        </w:rPr>
-        <w:t>I see you let our offer fall by the wayside. How disappointing.</w:t>
-      </w:r>
-      <w:r>
-        <w:rPr>
-          <w:i/>
-        </w:rPr>
-        <w:t xml:space="preserve"> We were expecting much more from you.</w:t>
-      </w:r>
-    </w:p>
-    <w:p>
-      <w:pPr>
-        <w:rPr>
-          <w:i/>
-        </w:rPr>
-      </w:pPr>
-    </w:p>
-    <w:p>
-      <w:pPr>
-        <w:pStyle w:val="Title"/>
-      </w:pPr>
-      <w:r>
-        <w:t>2</w:t>
-      </w:r>
-    </w:p>
-    <w:p>
-      <w:pPr>
-        <w:rPr>
-          <w:i/>
-          <w:iCs/>
-          <w:color w:val="002060"/>
-        </w:rPr>
-      </w:pPr>
-      <w:r>
-        <w:rPr>
-          <w:color w:val="002060"/>
-        </w:rPr>
-        <w:t xml:space="preserve">Watch your back, my liege – </w:t>
-      </w:r>
-      <w:r>
-        <w:rPr>
-          <w:i/>
-          <w:iCs/>
-          <w:color w:val="002060"/>
-        </w:rPr>
-        <w:t>discovery of an aggressive usurper amongst the nobility who believes he should have been chosen, not you. The Undercity will take care of this for you, if you’d like</w:t>
-      </w:r>
-    </w:p>
-    <w:p>
-      <w:pPr>
-        <w:rPr>
-          <w:i/>
-          <w:iCs/>
-          <w:color w:val="002060"/>
-        </w:rPr>
-      </w:pPr>
-    </w:p>
-    <w:p>
-      <w:r>
-        <w:t xml:space="preserve">Greetings my Liege I come to you with </w:t>
-      </w:r>
-      <w:r>
-        <w:t>a</w:t>
-      </w:r>
-      <w:r>
-        <w:t xml:space="preserve"> most urgent matter</w:t>
-      </w:r>
-      <w:r>
-        <w:t>.</w:t>
-      </w:r>
-      <w:r>
-        <w:t xml:space="preserve"> </w:t>
-      </w:r>
-      <w:r>
-        <w:t>a few of our</w:t>
-      </w:r>
-      <w:r>
-        <w:t xml:space="preserve"> associates have </w:t>
-      </w:r>
-      <w:r>
-        <w:t>caught</w:t>
-      </w:r>
-      <w:r>
-        <w:t xml:space="preserve"> wind</w:t>
-      </w:r>
-      <w:r>
-        <w:t xml:space="preserve"> of a </w:t>
-      </w:r>
-      <w:r>
-        <w:t>plot most foul</w:t>
-      </w:r>
-      <w:r>
-        <w:t xml:space="preserve">. </w:t>
-      </w:r>
-      <w:r>
-        <w:t xml:space="preserve"> </w:t>
-      </w:r>
-      <w:r>
-        <w:t>you will of course remember</w:t>
-      </w:r>
-      <w:r>
-        <w:t xml:space="preserve"> some of the other names</w:t>
-      </w:r>
-      <w:r>
-        <w:t xml:space="preserve"> put forth to lead the </w:t>
-      </w:r>
-      <w:proofErr w:type="spellStart"/>
-      <w:r>
-        <w:t>Biuverate</w:t>
-      </w:r>
-      <w:proofErr w:type="spellEnd"/>
-      <w:r>
-        <w:t>,</w:t>
-      </w:r>
-      <w:r>
-        <w:t xml:space="preserve"> well</w:t>
-      </w:r>
-      <w:r>
-        <w:t xml:space="preserve"> one of those members is seeking to </w:t>
-      </w:r>
-      <w:r>
-        <w:t>usurp</w:t>
-      </w:r>
-      <w:r>
-        <w:t xml:space="preserve"> your place</w:t>
-      </w:r>
-      <w:r>
-        <w:t xml:space="preserve">. </w:t>
-      </w:r>
-    </w:p>
-    <w:p>
-      <w:r>
-        <w:t xml:space="preserve">We </w:t>
-      </w:r>
-      <w:r>
-        <w:t xml:space="preserve">caught wind of this when he came to </w:t>
-      </w:r>
-      <w:r>
-        <w:t xml:space="preserve">the undercity </w:t>
-      </w:r>
-      <w:r>
-        <w:t xml:space="preserve">to arrange </w:t>
-      </w:r>
-      <w:r>
-        <w:t>your assassination</w:t>
-      </w:r>
-      <w:r>
-        <w:t>.</w:t>
-      </w:r>
-      <w:r>
-        <w:t xml:space="preserve"> </w:t>
-      </w:r>
-      <w:r>
-        <w:t xml:space="preserve">As you are a valued </w:t>
-      </w:r>
-      <w:proofErr w:type="gramStart"/>
-      <w:r>
-        <w:t>client</w:t>
-      </w:r>
-      <w:proofErr w:type="gramEnd"/>
-      <w:r>
-        <w:t xml:space="preserve"> we are more than happy to</w:t>
-      </w:r>
-      <w:r>
-        <w:t xml:space="preserve"> deal with the problem</w:t>
-      </w:r>
-      <w:r>
-        <w:t xml:space="preserve"> for a fee of course</w:t>
-      </w:r>
-      <w:r>
-        <w:t>.</w:t>
-      </w:r>
-    </w:p>
-    <w:p>
-      <w:pPr>
-        <w:pStyle w:val="Heading1"/>
-      </w:pPr>
-    </w:p>
-    <w:p>
-      <w:pPr>
-        <w:pStyle w:val="Heading1"/>
-      </w:pPr>
-      <w:r>
-        <w:t>No result</w:t>
-      </w:r>
-    </w:p>
-    <w:p>
-      <w:r>
-        <w:rPr>
-          <w:color w:val="ED7D31" w:themeColor="accent2"/>
-        </w:rPr>
-        <w:t xml:space="preserve">Thinking </w:t>
-      </w:r>
-      <w:proofErr w:type="gramStart"/>
-      <w:r>
-        <w:rPr>
-          <w:color w:val="ED7D31" w:themeColor="accent2"/>
-        </w:rPr>
-        <w:t>quickly</w:t>
-      </w:r>
-      <w:proofErr w:type="gramEnd"/>
-      <w:r>
-        <w:rPr>
-          <w:color w:val="ED7D31" w:themeColor="accent2"/>
-        </w:rPr>
-        <w:t xml:space="preserve"> you </w:t>
-      </w:r>
-      <w:r>
-        <w:rPr>
-          <w:color w:val="ED7D31" w:themeColor="accent2"/>
-        </w:rPr>
-        <w:t>decided</w:t>
-      </w:r>
-      <w:r>
-        <w:rPr>
-          <w:color w:val="ED7D31" w:themeColor="accent2"/>
-        </w:rPr>
-        <w:t xml:space="preserve"> to arrest</w:t>
-      </w:r>
-      <w:r>
-        <w:rPr>
-          <w:color w:val="ED7D31" w:themeColor="accent2"/>
-        </w:rPr>
-        <w:t xml:space="preserve"> </w:t>
-      </w:r>
-      <w:r>
-        <w:rPr>
-          <w:color w:val="ED7D31" w:themeColor="accent2"/>
-        </w:rPr>
-        <w:t>t</w:t>
-      </w:r>
-      <w:r>
-        <w:rPr>
-          <w:color w:val="ED7D31" w:themeColor="accent2"/>
-        </w:rPr>
-        <w:t xml:space="preserve">he man you suspect who </w:t>
-      </w:r>
-      <w:r>
-        <w:rPr>
-          <w:color w:val="ED7D31" w:themeColor="accent2"/>
-        </w:rPr>
-        <w:t>was</w:t>
-      </w:r>
-      <w:r>
-        <w:rPr>
-          <w:color w:val="ED7D31" w:themeColor="accent2"/>
-        </w:rPr>
-        <w:t xml:space="preserve"> plotting your assassination</w:t>
-      </w:r>
-      <w:r>
-        <w:rPr>
-          <w:color w:val="ED7D31" w:themeColor="accent2"/>
-        </w:rPr>
-        <w:t>,</w:t>
-      </w:r>
-      <w:r>
-        <w:rPr>
-          <w:color w:val="ED7D31" w:themeColor="accent2"/>
-        </w:rPr>
-        <w:t xml:space="preserve"> </w:t>
-      </w:r>
-      <w:r>
-        <w:rPr>
-          <w:color w:val="ED7D31" w:themeColor="accent2"/>
-        </w:rPr>
-        <w:t xml:space="preserve">Instead of trusting </w:t>
-      </w:r>
-      <w:proofErr w:type="spellStart"/>
-      <w:r>
-        <w:rPr>
-          <w:color w:val="ED7D31" w:themeColor="accent2"/>
-        </w:rPr>
-        <w:t>Nazron</w:t>
-      </w:r>
-      <w:proofErr w:type="spellEnd"/>
-      <w:r>
-        <w:rPr>
-          <w:color w:val="ED7D31" w:themeColor="accent2"/>
-        </w:rPr>
-        <w:t xml:space="preserve"> </w:t>
-      </w:r>
-      <w:r>
-        <w:rPr>
-          <w:color w:val="ED7D31" w:themeColor="accent2"/>
-        </w:rPr>
-        <w:t xml:space="preserve">with the resources </w:t>
-      </w:r>
-      <w:r>
-        <w:rPr>
-          <w:color w:val="ED7D31" w:themeColor="accent2"/>
-        </w:rPr>
-        <w:t>to do the dead himself</w:t>
-      </w:r>
-      <w:r>
-        <w:rPr>
-          <w:color w:val="ED7D31" w:themeColor="accent2"/>
-        </w:rPr>
-        <w:t>.</w:t>
-      </w:r>
-      <w:r>
-        <w:rPr>
-          <w:color w:val="ED7D31" w:themeColor="accent2"/>
-        </w:rPr>
-        <w:t xml:space="preserve"> </w:t>
-      </w:r>
-    </w:p>
-    <w:p>
-      <w:r>
-        <w:t>I see you managed to deal with the matter yourself</w:t>
-      </w:r>
-      <w:r>
-        <w:t xml:space="preserve">. </w:t>
-      </w:r>
-      <w:r>
-        <w:t>It</w:t>
-      </w:r>
-      <w:r>
-        <w:t xml:space="preserve"> took a great deal of effort and goodwill for me to reach out</w:t>
-      </w:r>
-      <w:r>
-        <w:t xml:space="preserve"> </w:t>
-      </w:r>
-      <w:r>
-        <w:t xml:space="preserve">and </w:t>
-      </w:r>
-      <w:r>
-        <w:t xml:space="preserve">offer my </w:t>
-      </w:r>
-      <w:r>
-        <w:t>services like this.</w:t>
-      </w:r>
-      <w:r>
-        <w:t xml:space="preserve"> </w:t>
-      </w:r>
-      <w:r>
-        <w:t>I do not appreciate being left out of the equation like this</w:t>
-      </w:r>
-      <w:r>
-        <w:t xml:space="preserve"> either</w:t>
-      </w:r>
-      <w:r>
-        <w:t>.</w:t>
-      </w:r>
-      <w:r>
-        <w:t xml:space="preserve"> </w:t>
-      </w:r>
-      <w:r>
-        <w:t>S</w:t>
-      </w:r>
-      <w:r>
-        <w:t>ee that it does not happen again</w:t>
-      </w:r>
-      <w:r>
-        <w:t>, or else.</w:t>
-      </w:r>
-      <w:r>
-        <w:t xml:space="preserve"> </w:t>
-      </w:r>
-    </w:p>
-    <w:p>
-      <w:pPr>
-        <w:pStyle w:val="Heading1"/>
-      </w:pPr>
-      <w:r>
-        <w:t>Nobility</w:t>
-      </w:r>
-    </w:p>
-    <w:p>
-      <w:r>
-        <w:t xml:space="preserve">My </w:t>
-      </w:r>
-      <w:r>
-        <w:t xml:space="preserve">Liege, </w:t>
-      </w:r>
-      <w:r>
-        <w:t>I come with fantastic news</w:t>
-      </w:r>
-      <w:r>
-        <w:t xml:space="preserve">, </w:t>
-      </w:r>
-      <w:r>
-        <w:t xml:space="preserve">with the help of the contacts you gave us </w:t>
-      </w:r>
-      <w:r>
-        <w:t xml:space="preserve">were </w:t>
-      </w:r>
-      <w:r>
-        <w:t>able to dig up some interesting facts about this fellow</w:t>
-      </w:r>
-      <w:r>
-        <w:t xml:space="preserve">. </w:t>
-      </w:r>
-      <w:r>
-        <w:t>N</w:t>
-      </w:r>
-      <w:r>
-        <w:t xml:space="preserve">ow I can't speak for their truthfulness but </w:t>
-      </w:r>
-      <w:r>
-        <w:t xml:space="preserve">certainly </w:t>
-      </w:r>
-      <w:r>
-        <w:t xml:space="preserve">his family believed it enough to disown him. Regardless, we won’t be seeing much of him anymore. </w:t>
-      </w:r>
-    </w:p>
-    <w:p>
-      <w:pPr>
-        <w:pStyle w:val="Heading1"/>
-      </w:pPr>
-      <w:r>
-        <w:t>People</w:t>
-      </w:r>
-    </w:p>
-    <w:p>
-      <w:r>
-        <w:t>gracious news my l</w:t>
-      </w:r>
-      <w:r>
-        <w:t>iege</w:t>
-      </w:r>
-      <w:r>
-        <w:t xml:space="preserve"> with the help you have afforded me I have managed to make the </w:t>
-      </w:r>
-      <w:r>
-        <w:t xml:space="preserve">usurper </w:t>
-      </w:r>
-      <w:r>
-        <w:t>disappear</w:t>
-      </w:r>
-      <w:r>
-        <w:t xml:space="preserve">. </w:t>
-      </w:r>
-      <w:r>
-        <w:t>Truly this is a partnership to remember</w:t>
-      </w:r>
-      <w:r>
-        <w:t>.</w:t>
-      </w:r>
-    </w:p>
-    <w:p>
-      <w:pPr>
-        <w:pStyle w:val="Heading1"/>
-      </w:pPr>
-      <w:r>
-        <w:t>Military</w:t>
-      </w:r>
-    </w:p>
-    <w:p>
-      <w:r>
-        <w:t xml:space="preserve">My </w:t>
-      </w:r>
-      <w:proofErr w:type="spellStart"/>
-      <w:r>
-        <w:t>Leige</w:t>
-      </w:r>
-      <w:proofErr w:type="spellEnd"/>
-      <w:r>
-        <w:t>,</w:t>
-      </w:r>
-      <w:r>
-        <w:t xml:space="preserve"> I don't know what you expected but sending the military to stomp around in our affairs </w:t>
-      </w:r>
-      <w:r>
-        <w:t xml:space="preserve">is </w:t>
-      </w:r>
-      <w:r>
-        <w:t>the biggest blunder I've seen you do yet</w:t>
-      </w:r>
-      <w:r>
-        <w:t>. T</w:t>
-      </w:r>
-      <w:r>
-        <w:t>he dust that they have kicked up</w:t>
-      </w:r>
-      <w:r>
-        <w:t xml:space="preserve"> has completely discombobulated our operations that will take us weeks to sort out. </w:t>
-      </w:r>
-    </w:p>
-    <w:p>
-      <w:pPr>
-        <w:pStyle w:val="Heading1"/>
-      </w:pPr>
-      <w:r>
-        <w:t>Economic</w:t>
-      </w:r>
-    </w:p>
-    <w:p>
-      <w:r>
-        <w:t xml:space="preserve">With the funds you have afforded us we have managed to deal with the </w:t>
-      </w:r>
-      <w:r>
-        <w:t xml:space="preserve">usurper </w:t>
-      </w:r>
-      <w:r>
-        <w:t>problem</w:t>
-      </w:r>
-      <w:r>
-        <w:t xml:space="preserve">. </w:t>
-      </w:r>
-      <w:r>
-        <w:t>I'm glad to report that</w:t>
-      </w:r>
-      <w:r>
-        <w:t xml:space="preserve"> y</w:t>
-      </w:r>
-      <w:r>
-        <w:t>ou won't be hearing from him anymore</w:t>
-      </w:r>
-      <w:r>
-        <w:t>.</w:t>
-      </w:r>
-    </w:p>
-    <w:p>
-      <w:pPr>
-        <w:pStyle w:val="Title"/>
-      </w:pPr>
-      <w:r>
-        <w:t>3</w:t>
-      </w:r>
-    </w:p>
-    <w:p>
-      <w:r>
-        <w:t>A moment if you can my Liege</w:t>
-      </w:r>
-      <w:r>
-        <w:t>,</w:t>
-      </w:r>
-      <w:r>
-        <w:t xml:space="preserve"> the military has recently been snooping around our affairs and we'd rather they left well enough alone</w:t>
-      </w:r>
-      <w:r>
-        <w:t>. Our impending operation depends on your assistance</w:t>
-      </w:r>
-      <w:r>
-        <w:t>.</w:t>
-      </w:r>
-      <w:r>
-        <w:t xml:space="preserve"> </w:t>
-      </w:r>
-      <w:r>
-        <w:t xml:space="preserve">If you scratch our </w:t>
-      </w:r>
-      <w:r>
-        <w:t>ba</w:t>
-      </w:r>
-      <w:r>
-        <w:t>ck</w:t>
-      </w:r>
-      <w:r>
-        <w:t>s,</w:t>
-      </w:r>
-      <w:r>
-        <w:t xml:space="preserve"> we</w:t>
-      </w:r>
-      <w:r>
-        <w:t xml:space="preserve"> will surely scratch yours</w:t>
-      </w:r>
-      <w:r>
-        <w:t>.</w:t>
-      </w:r>
-      <w:r>
-        <w:t xml:space="preserve"> </w:t>
-      </w:r>
-    </w:p>
-    <w:p>
-      <w:r>
-        <w:t>0</w:t>
-      </w:r>
-    </w:p>
-    <w:p>
-      <w:r>
-        <w:t>I</w:t>
-      </w:r>
-      <w:r>
-        <w:t>t seems you don't quite understand how things work here</w:t>
-      </w:r>
-      <w:r>
-        <w:t xml:space="preserve">. </w:t>
-      </w:r>
-      <w:r>
-        <w:t>A</w:t>
-      </w:r>
-      <w:r>
-        <w:t xml:space="preserve"> ruler without the support of the undercity </w:t>
-      </w:r>
-      <w:r>
-        <w:t>i</w:t>
-      </w:r>
-      <w:r>
-        <w:t xml:space="preserve">s a ruler </w:t>
-      </w:r>
-      <w:r>
-        <w:t>l</w:t>
-      </w:r>
-      <w:r>
-        <w:t>acking longevity</w:t>
-      </w:r>
-      <w:r>
-        <w:t xml:space="preserve">. </w:t>
-      </w:r>
-    </w:p>
-    <w:p>
-      <w:r>
-        <w:t>People</w:t>
-      </w:r>
-    </w:p>
-    <w:p>
-      <w:r>
-        <w:t xml:space="preserve">Thank </w:t>
-      </w:r>
-      <w:proofErr w:type="gramStart"/>
-      <w:r>
-        <w:t>you my liege</w:t>
-      </w:r>
-      <w:proofErr w:type="gramEnd"/>
-      <w:r>
-        <w:t>, t</w:t>
-      </w:r>
-      <w:r>
-        <w:t xml:space="preserve">he crowd you </w:t>
-      </w:r>
-      <w:r>
-        <w:t>organised</w:t>
-      </w:r>
-      <w:r>
-        <w:t xml:space="preserve"> was very much</w:t>
-      </w:r>
-      <w:r>
-        <w:t xml:space="preserve"> appreciated</w:t>
-      </w:r>
-      <w:r>
-        <w:t>.</w:t>
-      </w:r>
-      <w:r>
-        <w:t xml:space="preserve"> Thanks to you </w:t>
-      </w:r>
-      <w:r>
-        <w:t>our operation was a complete success</w:t>
-      </w:r>
-      <w:r>
-        <w:t xml:space="preserve">. </w:t>
-      </w:r>
-      <w:r>
-        <w:t xml:space="preserve">As promised here is a slice of </w:t>
-      </w:r>
-      <w:r>
-        <w:t xml:space="preserve">our </w:t>
-      </w:r>
-      <w:r>
-        <w:t>gains</w:t>
-      </w:r>
-      <w:r>
-        <w:t>.</w:t>
-      </w:r>
-    </w:p>
-    <w:p>
-      <w:r>
-        <w:t>Nobel</w:t>
-      </w:r>
-    </w:p>
-    <w:p>
-      <w:r>
-        <w:t xml:space="preserve">Thanks to your most gracious </w:t>
-      </w:r>
-      <w:r>
-        <w:t>fundraise</w:t>
-      </w:r>
-      <w:r>
-        <w:t>r</w:t>
-      </w:r>
-      <w:r>
-        <w:t xml:space="preserve"> you hosted, we were able to </w:t>
-      </w:r>
-      <w:r>
-        <w:t xml:space="preserve">use the opportunity </w:t>
-      </w:r>
-      <w:r>
-        <w:t xml:space="preserve">to </w:t>
-      </w:r>
-      <w:r>
-        <w:t xml:space="preserve">rifle through a few of the </w:t>
-      </w:r>
-      <w:proofErr w:type="gramStart"/>
-      <w:r>
-        <w:t>attendees</w:t>
-      </w:r>
-      <w:proofErr w:type="gramEnd"/>
-      <w:r>
-        <w:t xml:space="preserve"> items. Of course, we made sure to save some of the spoils for you</w:t>
-      </w:r>
-      <w:r>
-        <w:t>.</w:t>
-      </w:r>
-    </w:p>
-    <w:p>
-      <w:r>
-        <w:t>Economic</w:t>
-      </w:r>
-    </w:p>
-    <w:p>
-      <w:r>
-        <w:t>The keys you gave us to the</w:t>
-      </w:r>
-      <w:r>
-        <w:t xml:space="preserve"> </w:t>
-      </w:r>
-      <w:r>
-        <w:t>merchant’s</w:t>
-      </w:r>
-      <w:r>
-        <w:t xml:space="preserve"> vault were very much appreciated</w:t>
-      </w:r>
-      <w:r>
-        <w:t xml:space="preserve">. </w:t>
-      </w:r>
-      <w:r>
-        <w:t>D</w:t>
-      </w:r>
-      <w:r>
-        <w:t>o not worry my</w:t>
-      </w:r>
-      <w:r>
-        <w:t xml:space="preserve"> liege,</w:t>
-      </w:r>
-      <w:r>
-        <w:t xml:space="preserve"> we made sure not to take more than would be missed</w:t>
-      </w:r>
-      <w:r>
-        <w:t>,</w:t>
-      </w:r>
-      <w:r>
-        <w:t xml:space="preserve"> of course</w:t>
-      </w:r>
-      <w:r>
-        <w:t xml:space="preserve">. </w:t>
-      </w:r>
-      <w:r>
-        <w:t>W</w:t>
-      </w:r>
-      <w:r>
-        <w:t>e also made sure to get you these while we were in there</w:t>
-      </w:r>
-      <w:r>
-        <w:t>.</w:t>
-      </w:r>
-    </w:p>
-    <w:p>
-      <w:r>
-        <w:t>Mil</w:t>
-      </w:r>
-    </w:p>
-    <w:p>
-      <w:r>
-        <w:t>My Liege</w:t>
-      </w:r>
-      <w:r>
-        <w:t xml:space="preserve"> please</w:t>
-      </w:r>
-      <w:r>
-        <w:t>!</w:t>
-      </w:r>
-      <w:r>
-        <w:t xml:space="preserve"> </w:t>
-      </w:r>
-      <w:r>
-        <w:t>y</w:t>
-      </w:r>
-      <w:r>
-        <w:t>ou</w:t>
-      </w:r>
-      <w:r>
-        <w:t>r</w:t>
-      </w:r>
-      <w:r>
-        <w:t xml:space="preserve"> insisten</w:t>
-      </w:r>
-      <w:r>
-        <w:t>ce</w:t>
-      </w:r>
-      <w:r>
-        <w:t xml:space="preserve"> on sending in the military keeps making things worse</w:t>
-      </w:r>
-      <w:r>
-        <w:t xml:space="preserve">! </w:t>
-      </w:r>
-      <w:r>
-        <w:t>How on earth did you think the solution to less military was more military</w:t>
-      </w:r>
-      <w:r>
-        <w:t>?!</w:t>
-      </w:r>
-    </w:p>
-    <w:p>
-      <w:pPr>
-        <w:pStyle w:val="Title"/>
-      </w:pPr>
-      <w:r>
-        <w:t>4</w:t>
-      </w:r>
-    </w:p>
-    <w:p>
-      <w:r>
-        <w:t>My Liege</w:t>
-      </w:r>
-      <w:r>
-        <w:t xml:space="preserve"> </w:t>
-      </w:r>
-    </w:p>
-    <w:p>
-      <w:r>
-        <w:t xml:space="preserve">Simply devote some of </w:t>
-      </w:r>
-      <w:r>
-        <w:t>your</w:t>
+    </w:p>
+    <w:p>
+      <w:r>
+        <w:t>Simply devote some of your</w:t>
       </w:r>
       <w:r>
         <w:t xml:space="preserve"> political</w:t>
@@ -9897,6 +9925,7 @@
     </w:p>
     <w:p>
       <w:r>
+        <w:lastRenderedPageBreak/>
         <w:t>You sit atop your throne</w:t>
       </w:r>
       <w:r>
@@ -9935,182 +9964,793 @@
     </w:p>
     <w:p>
       <w:r>
+        <w:t>Congratulations on your unchallenged rule my Liege</w:t>
+      </w:r>
+      <w:r>
+        <w:t>.</w:t>
+      </w:r>
+      <w:r>
+        <w:t xml:space="preserve"> </w:t>
+      </w:r>
+      <w:r>
+        <w:t xml:space="preserve">To celebrate this </w:t>
+      </w:r>
+      <w:proofErr w:type="gramStart"/>
+      <w:r>
+        <w:t>occasion</w:t>
+      </w:r>
+      <w:proofErr w:type="gramEnd"/>
+      <w:r>
+        <w:t xml:space="preserve"> I have brought some of the finest</w:t>
+      </w:r>
+      <w:r>
+        <w:t xml:space="preserve"> rum of the undercity</w:t>
+      </w:r>
+      <w:r>
+        <w:t>.</w:t>
+      </w:r>
+      <w:r>
+        <w:t xml:space="preserve"> </w:t>
+      </w:r>
+      <w:r>
+        <w:t>W</w:t>
+      </w:r>
+      <w:r>
+        <w:t xml:space="preserve">ith </w:t>
+      </w:r>
+      <w:proofErr w:type="gramStart"/>
+      <w:r>
+        <w:t>all of</w:t>
+      </w:r>
+      <w:proofErr w:type="gramEnd"/>
+      <w:r>
+        <w:t xml:space="preserve"> the </w:t>
+      </w:r>
+      <w:r>
+        <w:t>land’s</w:t>
+      </w:r>
+      <w:r>
+        <w:t xml:space="preserve"> power vested in you there is no one who can challenge you</w:t>
+      </w:r>
+      <w:r>
+        <w:t xml:space="preserve"> now</w:t>
+      </w:r>
+      <w:r>
+        <w:t>.</w:t>
+      </w:r>
+      <w:r>
+        <w:t xml:space="preserve"> </w:t>
+      </w:r>
+    </w:p>
+    <w:p>
+      <w:r>
+        <w:t xml:space="preserve">In </w:t>
+      </w:r>
+      <w:proofErr w:type="gramStart"/>
+      <w:r>
+        <w:t>fact</w:t>
+      </w:r>
+      <w:proofErr w:type="gramEnd"/>
+      <w:r>
+        <w:t xml:space="preserve"> your rule is so all encompassing</w:t>
+      </w:r>
+      <w:r>
+        <w:t xml:space="preserve"> </w:t>
+      </w:r>
+      <w:r>
+        <w:t>that you could even challenge the</w:t>
+      </w:r>
+      <w:r>
+        <w:t xml:space="preserve"> young</w:t>
+      </w:r>
+      <w:r>
+        <w:t xml:space="preserve"> sovereign</w:t>
+      </w:r>
+      <w:r>
+        <w:t xml:space="preserve"> for ownership over the land</w:t>
+      </w:r>
+      <w:r>
+        <w:t>.</w:t>
+      </w:r>
+      <w:r>
+        <w:t xml:space="preserve"> </w:t>
+      </w:r>
+      <w:r>
+        <w:t>I</w:t>
+      </w:r>
+      <w:r>
+        <w:t>nteresting</w:t>
+      </w:r>
+      <w:r>
+        <w:t>ly</w:t>
+      </w:r>
+      <w:r>
+        <w:t xml:space="preserve">, </w:t>
+      </w:r>
+      <w:r>
+        <w:t>u</w:t>
+      </w:r>
+      <w:r>
+        <w:t xml:space="preserve">nder </w:t>
+      </w:r>
+      <w:r>
+        <w:t>t</w:t>
+      </w:r>
+      <w:r>
+        <w:t>he terms of our recent capitulation</w:t>
+      </w:r>
+      <w:r>
+        <w:t xml:space="preserve"> this land </w:t>
+      </w:r>
+      <w:r>
+        <w:t>would</w:t>
+      </w:r>
+      <w:r>
+        <w:t xml:space="preserve"> </w:t>
+      </w:r>
+      <w:r>
+        <w:t xml:space="preserve">by default </w:t>
+      </w:r>
+      <w:r>
+        <w:t xml:space="preserve">become free of the </w:t>
+      </w:r>
+      <w:proofErr w:type="gramStart"/>
+      <w:r>
+        <w:t>sovereigns</w:t>
+      </w:r>
+      <w:proofErr w:type="gramEnd"/>
+      <w:r>
+        <w:t xml:space="preserve"> grasp</w:t>
+      </w:r>
+      <w:r>
+        <w:t>,</w:t>
+      </w:r>
+      <w:r>
+        <w:t xml:space="preserve"> in the case there is no suitable head</w:t>
+      </w:r>
+      <w:r>
+        <w:t xml:space="preserve"> to rule it</w:t>
+      </w:r>
+      <w:r>
+        <w:t>.</w:t>
+      </w:r>
+      <w:r>
+        <w:t xml:space="preserve"> </w:t>
+      </w:r>
+    </w:p>
+    <w:p>
+      <w:r>
+        <w:t xml:space="preserve">And </w:t>
+      </w:r>
+      <w:r>
+        <w:t xml:space="preserve">a lawless land </w:t>
+      </w:r>
+      <w:r>
+        <w:t>would be</w:t>
+      </w:r>
+      <w:r>
+        <w:t xml:space="preserve"> our land</w:t>
+      </w:r>
+      <w:r>
+        <w:t xml:space="preserve">. </w:t>
+      </w:r>
+      <w:r>
+        <w:t>No what are you doing</w:t>
+      </w:r>
+    </w:p>
+    <w:p>
+      <w:r>
+        <w:br w:type="page"/>
+      </w:r>
+    </w:p>
+    <w:p>
+      <w:pPr>
+        <w:pStyle w:val="Heading1"/>
+      </w:pPr>
+      <w:r>
         <w:lastRenderedPageBreak/>
-        <w:t>Congratulations on your unchallenged rule my Liege</w:t>
-      </w:r>
-      <w:r>
-        <w:t>.</w:t>
-      </w:r>
+        <w:t>ECONOMIC CRISES</w:t>
+      </w:r>
+    </w:p>
+    <w:p/>
+    <w:p>
+      <w:pPr>
+        <w:pStyle w:val="Heading2"/>
+        <w:rPr>
+          <w:u w:val="single"/>
+        </w:rPr>
+      </w:pPr>
+      <w:r>
+        <w:rPr>
+          <w:u w:val="single"/>
+        </w:rPr>
+        <w:t>CRISIS 1: A bird in the hand</w:t>
+      </w:r>
+    </w:p>
+    <w:p>
+      <w:r>
+        <w:t xml:space="preserve">The accession of a new ruler is often an occasion of great pomp and circumstance. In </w:t>
+      </w:r>
+      <w:proofErr w:type="spellStart"/>
+      <w:r>
+        <w:t>All</w:t>
+      </w:r>
+      <w:r>
+        <w:t>r</w:t>
+      </w:r>
+      <w:r>
+        <w:t>ahni</w:t>
+      </w:r>
+      <w:proofErr w:type="spellEnd"/>
+      <w:r>
+        <w:t xml:space="preserve">, a special tax is normally levied upon citizens to pay for the </w:t>
+      </w:r>
+      <w:proofErr w:type="spellStart"/>
+      <w:r>
+        <w:t>revalries</w:t>
+      </w:r>
+      <w:proofErr w:type="spellEnd"/>
+      <w:r>
+        <w:t>. Some feel that the interregnum is a good time to try and shirk this ancient duty.</w:t>
+      </w:r>
+    </w:p>
+    <w:p/>
+    <w:p>
+      <w:pPr>
+        <w:pStyle w:val="Heading3"/>
+      </w:pPr>
+      <w:r>
+        <w:t>Intro Text</w:t>
+      </w:r>
+    </w:p>
+    <w:p>
+      <w:r>
+        <w:t xml:space="preserve">Good </w:t>
+      </w:r>
+      <w:proofErr w:type="gramStart"/>
+      <w:r>
+        <w:t>Day</w:t>
+      </w:r>
+      <w:proofErr w:type="gramEnd"/>
+      <w:r>
+        <w:t xml:space="preserve"> my Liege!</w:t>
+      </w:r>
+    </w:p>
+    <w:p>
+      <w:r>
+        <w:t xml:space="preserve">A wise ruler such as yourself understands that small business owners, such as those I represent, play a key role in ensuring society runs smoothly. I’m sure that all the riff raff on the street </w:t>
+      </w:r>
+      <w:proofErr w:type="gramStart"/>
+      <w:r>
+        <w:t>are</w:t>
+      </w:r>
+      <w:proofErr w:type="gramEnd"/>
+      <w:r>
+        <w:t xml:space="preserve"> only one hungry day away from climbing these walls and eating the both of us</w:t>
+      </w:r>
+    </w:p>
+    <w:p>
+      <w:r>
+        <w:t xml:space="preserve">As you know, the business environment has been very difficult these last seasons and the last thing that my colleagues need right now is to have to pay a special tax to allow the unwashed to have a good piss up. The merchant community would </w:t>
+      </w:r>
+      <w:proofErr w:type="spellStart"/>
+      <w:r>
+        <w:t>surley</w:t>
+      </w:r>
+      <w:proofErr w:type="spellEnd"/>
+      <w:r>
+        <w:t xml:space="preserve"> be grateful if you could find a way to …… ease this burden?</w:t>
+      </w:r>
+    </w:p>
+    <w:p/>
+    <w:p>
+      <w:pPr>
+        <w:pStyle w:val="Heading2"/>
+      </w:pPr>
+      <w:r>
+        <w:t>Economic Outcome</w:t>
+      </w:r>
+    </w:p>
+    <w:p>
+      <w:r>
+        <w:t xml:space="preserve">My </w:t>
+      </w:r>
+      <w:proofErr w:type="spellStart"/>
+      <w:r>
+        <w:t>Leige</w:t>
+      </w:r>
+      <w:proofErr w:type="spellEnd"/>
+      <w:r>
+        <w:t xml:space="preserve"> I am </w:t>
+      </w:r>
+      <w:proofErr w:type="spellStart"/>
+      <w:r>
+        <w:t>please</w:t>
+      </w:r>
+      <w:proofErr w:type="spellEnd"/>
+      <w:r>
+        <w:t xml:space="preserve"> to report that our profit projections have tripled this quarter, all thanks to your </w:t>
+      </w:r>
+      <w:proofErr w:type="spellStart"/>
+      <w:r>
+        <w:t>appasite</w:t>
+      </w:r>
+      <w:proofErr w:type="spellEnd"/>
+      <w:r>
+        <w:t xml:space="preserve"> decision to shift the burden of taxation to where it really belongs – everyone else!</w:t>
+      </w:r>
+    </w:p>
+    <w:p/>
+    <w:p>
+      <w:pPr>
+        <w:pStyle w:val="Heading2"/>
+      </w:pPr>
+      <w:r>
+        <w:t xml:space="preserve">People Outcome </w:t>
+      </w:r>
+    </w:p>
+    <w:p>
+      <w:r>
+        <w:t xml:space="preserve">You Populist </w:t>
+      </w:r>
+      <w:proofErr w:type="spellStart"/>
+      <w:r>
+        <w:t>Pillock</w:t>
+      </w:r>
+      <w:proofErr w:type="spellEnd"/>
+      <w:r>
+        <w:t xml:space="preserve">! Do you really think that you can buy the loyalty of such creatures? Within a week they will have forgotten what you’ve done for them and will be baying for your blood! And if you don’t pay us more respect, we might even join them. </w:t>
+      </w:r>
+    </w:p>
+    <w:p/>
+    <w:p>
+      <w:pPr>
+        <w:pStyle w:val="Heading2"/>
+      </w:pPr>
+      <w:r>
+        <w:t xml:space="preserve">Military Outcome </w:t>
+      </w:r>
+    </w:p>
+    <w:p>
+      <w:r>
+        <w:t xml:space="preserve">Don’t think we don’t know your game you tin pot tyrant! There aren’t enough </w:t>
+      </w:r>
+      <w:proofErr w:type="spellStart"/>
+      <w:r>
+        <w:t>battallions</w:t>
+      </w:r>
+      <w:proofErr w:type="spellEnd"/>
+      <w:r>
+        <w:t xml:space="preserve"> in the world to protect you from our </w:t>
+      </w:r>
+      <w:r>
+        <w:t>righteous</w:t>
+      </w:r>
+      <w:r>
+        <w:t xml:space="preserve"> fury!</w:t>
+      </w:r>
+    </w:p>
+    <w:p/>
+    <w:p>
+      <w:pPr>
+        <w:pStyle w:val="Heading2"/>
+      </w:pPr>
+      <w:r>
+        <w:t>Nobility Outcome</w:t>
+      </w:r>
+    </w:p>
+    <w:p>
+      <w:r>
+        <w:t>You blue blooded baboon! Do you think that siding with those in-bred high society fops will strengthen your powerbase? Where do you think they get their power from?!</w:t>
+      </w:r>
+    </w:p>
+    <w:p/>
+    <w:p>
+      <w:pPr>
+        <w:pStyle w:val="Heading2"/>
+      </w:pPr>
+      <w:r>
+        <w:t xml:space="preserve">Crime Outcome </w:t>
+      </w:r>
+    </w:p>
+    <w:p>
+      <w:r>
+        <w:t>You insidious monster. I see now that you don’t share our love of country! All you’re interested in is feathering your own nest, bugger everybody else!</w:t>
+      </w:r>
+    </w:p>
+    <w:p>
+      <w:pPr>
+        <w:pStyle w:val="Heading1"/>
+        <w:rPr>
+          <w:u w:val="single"/>
+        </w:rPr>
+      </w:pPr>
+      <w:r>
+        <w:rPr>
+          <w:u w:val="single"/>
+        </w:rPr>
+        <w:lastRenderedPageBreak/>
+        <w:t>With Friends like these</w:t>
+      </w:r>
+      <w:proofErr w:type="gramStart"/>
+      <w:r>
+        <w:rPr>
+          <w:u w:val="single"/>
+        </w:rPr>
+        <w:t>…..</w:t>
+      </w:r>
+      <w:proofErr w:type="gramEnd"/>
+    </w:p>
+    <w:p>
+      <w:r>
+        <w:t>As all leaders know, a good cabinet reshuffle helps to keep things exciting, however not everyone can be a winner at this type of thing and you’re going to have to upset somebody……</w:t>
+      </w:r>
+    </w:p>
+    <w:p/>
+    <w:p>
+      <w:pPr>
+        <w:pStyle w:val="Heading2"/>
+      </w:pPr>
+      <w:r>
+        <w:t>Description</w:t>
+      </w:r>
+    </w:p>
+    <w:p>
+      <w:r>
+        <w:t xml:space="preserve">My </w:t>
+      </w:r>
+      <w:r>
+        <w:t>Liege</w:t>
+      </w:r>
+      <w:r>
+        <w:t>, I’m sure you were terribly shocked to hear that the master of your b</w:t>
+      </w:r>
+      <w:r>
+        <w:t xml:space="preserve">ed chamber was fired for sleeping on the job. While I share your dismay at this </w:t>
+      </w:r>
+      <w:proofErr w:type="spellStart"/>
+      <w:r>
+        <w:t>appaling</w:t>
+      </w:r>
+      <w:proofErr w:type="spellEnd"/>
+      <w:r>
+        <w:t xml:space="preserve"> slip in standards, the job of running the country must go on. </w:t>
+      </w:r>
+    </w:p>
+    <w:p>
+      <w:r>
+        <w:t>I have an excellent candidate who would be more than happy to occupy the position… I only ask that you pay a very modest finder’s fee….</w:t>
+      </w:r>
+    </w:p>
+    <w:p/>
+    <w:p>
+      <w:pPr>
+        <w:pStyle w:val="Heading2"/>
+      </w:pPr>
+      <w:r>
+        <w:t>Economic outcome</w:t>
+      </w:r>
+    </w:p>
+    <w:p>
+      <w:r>
+        <w:t xml:space="preserve">Oh </w:t>
+      </w:r>
+      <w:proofErr w:type="spellStart"/>
+      <w:r>
+        <w:t>sire</w:t>
+      </w:r>
+      <w:proofErr w:type="spellEnd"/>
+      <w:r>
+        <w:t xml:space="preserve">, you’ve made an excellent choice. With one of us in your bed chamber I can assure you that your household will run smoother </w:t>
+      </w:r>
+      <w:r>
+        <w:t>than ever before!</w:t>
+      </w:r>
+    </w:p>
+    <w:p/>
+    <w:p>
+      <w:pPr>
+        <w:pStyle w:val="Heading2"/>
+      </w:pPr>
+      <w:r>
+        <w:t>People Outcome</w:t>
+      </w:r>
+    </w:p>
+    <w:p>
+      <w:r>
+        <w:t xml:space="preserve">I am disgusted at how far you have allowed standards to slip. A commoner in your bed chamber?! What next, </w:t>
+      </w:r>
+      <w:proofErr w:type="gramStart"/>
+      <w:r>
+        <w:t>One</w:t>
+      </w:r>
+      <w:proofErr w:type="gramEnd"/>
+      <w:r>
+        <w:t xml:space="preserve"> of us cleaning your latrines? For shame!</w:t>
+      </w:r>
+    </w:p>
+    <w:p/>
+    <w:p>
+      <w:pPr>
+        <w:pStyle w:val="Heading2"/>
+      </w:pPr>
+      <w:r>
+        <w:t>Military outcome</w:t>
+      </w:r>
+    </w:p>
+    <w:p>
+      <w:r>
+        <w:t xml:space="preserve">Why, I’ve never heard of anything so absurd as a soldier in the ruler’s bed chamber. The army is for crushing your enemies and </w:t>
+      </w:r>
+      <w:r>
+        <w:t>threatening the masses. Why on earth would you want it in your house?!</w:t>
+      </w:r>
+    </w:p>
+    <w:p/>
+    <w:p>
+      <w:pPr>
+        <w:pStyle w:val="Heading2"/>
+      </w:pPr>
+      <w:r>
+        <w:t xml:space="preserve">Nobility outcome </w:t>
+      </w:r>
+    </w:p>
+    <w:p>
+      <w:r>
+        <w:t xml:space="preserve">While I understand that </w:t>
+      </w:r>
+      <w:proofErr w:type="spellStart"/>
+      <w:r>
+        <w:t>your</w:t>
+      </w:r>
+      <w:proofErr w:type="spellEnd"/>
+      <w:r>
+        <w:t xml:space="preserve"> might be comfortable with an old blue blood in your household, I think you’ll find their services ultimately prove to be</w:t>
+      </w:r>
+      <w:proofErr w:type="gramStart"/>
+      <w:r>
+        <w:t>…..</w:t>
+      </w:r>
+      <w:proofErr w:type="gramEnd"/>
+      <w:r>
+        <w:t xml:space="preserve"> not worth the price?</w:t>
+      </w:r>
+    </w:p>
+    <w:p/>
+    <w:p>
+      <w:pPr>
+        <w:pStyle w:val="Heading2"/>
+      </w:pPr>
+      <w:r>
+        <w:t>Crime / Fail outcome</w:t>
+      </w:r>
+    </w:p>
+    <w:p>
+      <w:r>
+        <w:t xml:space="preserve">A criminal. A known, criminal invited into your bed chamber. Not only do you spit my generous offer back in my </w:t>
+      </w:r>
+      <w:proofErr w:type="gramStart"/>
+      <w:r>
+        <w:t>face</w:t>
+      </w:r>
+      <w:proofErr w:type="gramEnd"/>
+      <w:r>
+        <w:t xml:space="preserve"> but you flagrantly violate the law in allowing such persons so close to the seat of power. You will regret this. </w:t>
+      </w:r>
+    </w:p>
+    <w:p/>
+    <w:p>
+      <w:r>
+        <w:br w:type="page"/>
+      </w:r>
+    </w:p>
+    <w:p>
+      <w:pPr>
+        <w:pStyle w:val="Heading2"/>
+        <w:rPr>
+          <w:u w:val="single"/>
+        </w:rPr>
+      </w:pPr>
+      <w:r>
+        <w:rPr>
+          <w:u w:val="single"/>
+        </w:rPr>
+        <w:lastRenderedPageBreak/>
+        <w:t xml:space="preserve">CRISIS 1: </w:t>
+      </w:r>
+      <w:r>
+        <w:rPr>
+          <w:u w:val="single"/>
+        </w:rPr>
+        <w:t>Fire Sale</w:t>
+      </w:r>
+    </w:p>
+    <w:p>
+      <w:r>
+        <w:t xml:space="preserve">In order to generate more revenues </w:t>
+      </w:r>
+      <w:r>
+        <w:t xml:space="preserve">for the government’s </w:t>
+      </w:r>
+      <w:proofErr w:type="spellStart"/>
+      <w:proofErr w:type="gramStart"/>
+      <w:r>
+        <w:t xml:space="preserve">coffers </w:t>
+      </w:r>
+      <w:proofErr w:type="spellEnd"/>
+      <w:r>
+        <w:t xml:space="preserve"> portion</w:t>
+      </w:r>
+      <w:proofErr w:type="gramEnd"/>
+      <w:r>
+        <w:t xml:space="preserve"> of the </w:t>
+      </w:r>
+      <w:proofErr w:type="spellStart"/>
+      <w:r>
+        <w:t>nations</w:t>
+      </w:r>
+      <w:proofErr w:type="spellEnd"/>
+      <w:r>
+        <w:t xml:space="preserve"> wealth has been sold. It’s up to you to decide where </w:t>
+      </w:r>
+      <w:proofErr w:type="gramStart"/>
+      <w:r>
+        <w:t>the majority of</w:t>
+      </w:r>
+      <w:proofErr w:type="gramEnd"/>
+      <w:r>
+        <w:t xml:space="preserve"> this new wealth should go….</w:t>
+      </w:r>
+    </w:p>
+    <w:p/>
+    <w:p>
+      <w:pPr>
+        <w:pStyle w:val="Heading3"/>
+      </w:pPr>
+      <w:r>
+        <w:t>Intro Text</w:t>
+      </w:r>
+    </w:p>
+    <w:p>
+      <w:r>
+        <w:t xml:space="preserve">Good day sire and may I say how fabulous you’re looking this morning? Have I mentioned recently that a ruler of such strength, wisdom and physical attributes that no gentle creature on this world could compete with, is represented by the person who inhabits the chair in which you sit? </w:t>
+      </w:r>
+    </w:p>
+    <w:p>
+      <w:proofErr w:type="spellStart"/>
+      <w:r>
+        <w:t>Slimey</w:t>
+      </w:r>
+      <w:proofErr w:type="spellEnd"/>
+      <w:r>
+        <w:t xml:space="preserve">? Me?! Why ever would you say such a thing. </w:t>
+      </w:r>
+    </w:p>
+    <w:p>
+      <w:r>
+        <w:t>By the way, I wanted to talk to you about your generosity…….</w:t>
+      </w:r>
+    </w:p>
+    <w:p>
+      <w:pPr>
+        <w:pStyle w:val="Heading2"/>
+      </w:pPr>
+      <w:r>
+        <w:t>Economic Outcome</w:t>
+      </w:r>
+    </w:p>
+    <w:p>
+      <w:proofErr w:type="gramStart"/>
+      <w:r>
+        <w:t>Oh</w:t>
+      </w:r>
+      <w:proofErr w:type="gramEnd"/>
       <w:r>
         <w:t xml:space="preserve"> </w:t>
       </w:r>
-      <w:r>
-        <w:t xml:space="preserve">To celebrate this </w:t>
+      <w:proofErr w:type="spellStart"/>
+      <w:r>
+        <w:t>sire</w:t>
+      </w:r>
+      <w:proofErr w:type="spellEnd"/>
+      <w:r>
+        <w:t xml:space="preserve"> you have made such a wonderful choice. You realised of course that by trusting the merchants of our great land with this treasure you have </w:t>
+      </w:r>
+      <w:proofErr w:type="spellStart"/>
+      <w:r>
+        <w:t>garunteed</w:t>
+      </w:r>
+      <w:proofErr w:type="spellEnd"/>
+      <w:r>
+        <w:t xml:space="preserve"> prosperity for all </w:t>
+      </w:r>
+      <w:r>
+        <w:t>who reside within her! Truly a wiser ruler has never occupied your throne!</w:t>
+      </w:r>
+    </w:p>
+    <w:p/>
+    <w:p>
+      <w:pPr>
+        <w:pStyle w:val="Heading2"/>
+      </w:pPr>
+      <w:r>
+        <w:t xml:space="preserve">People Outcome </w:t>
+      </w:r>
+    </w:p>
+    <w:p>
+      <w:r>
+        <w:t xml:space="preserve">What exactly did you think you would accomplish by distributing wealth among the people? Popularity? Contentedness?! Standard of living???? SUCH MATTERS ARE TRIFLING WHEN COMPARED WITH OUR PROFITABILITY! You will regret this. </w:t>
+      </w:r>
+    </w:p>
+    <w:p/>
+    <w:p>
+      <w:pPr>
+        <w:pStyle w:val="Heading2"/>
+      </w:pPr>
+      <w:r>
+        <w:t xml:space="preserve">Military Outcome </w:t>
+      </w:r>
+    </w:p>
+    <w:p>
+      <w:r>
+        <w:t xml:space="preserve">Do you really think it wise to give more money to a bunch of </w:t>
       </w:r>
       <w:proofErr w:type="gramStart"/>
       <w:r>
-        <w:t>occasion</w:t>
+        <w:t>jumped up</w:t>
       </w:r>
       <w:proofErr w:type="gramEnd"/>
       <w:r>
-        <w:t xml:space="preserve"> I have brought some of the finest</w:t>
-      </w:r>
-      <w:r>
-        <w:t xml:space="preserve"> rum of the undercity</w:t>
-      </w:r>
-      <w:r>
-        <w:t>.</w:t>
-      </w:r>
-      <w:r>
-        <w:t xml:space="preserve"> </w:t>
-      </w:r>
-      <w:r>
-        <w:t>W</w:t>
-      </w:r>
-      <w:r>
-        <w:t xml:space="preserve">ith </w:t>
+        <w:t xml:space="preserve"> thugs with an inferiority complex? Give them a taste for the finer things in life and they might just decide they’re entitled to it! What then? You really didn’t use your head with this one.</w:t>
+      </w:r>
+    </w:p>
+    <w:p/>
+    <w:p>
+      <w:pPr>
+        <w:pStyle w:val="Heading2"/>
+      </w:pPr>
+      <w:r>
+        <w:t>Nobility Outcome</w:t>
+      </w:r>
+    </w:p>
+    <w:p>
+      <w:r>
+        <w:t xml:space="preserve">Did you just give more money to the nobility? You realise that they already have all the money? Of all the groups you could have chosen to make an endowment to, you chose the people who need it </w:t>
       </w:r>
       <w:proofErr w:type="gramStart"/>
       <w:r>
-        <w:t>all of</w:t>
+        <w:t>least?</w:t>
       </w:r>
       <w:proofErr w:type="gramEnd"/>
       <w:r>
-        <w:t xml:space="preserve"> the </w:t>
-      </w:r>
-      <w:r>
-        <w:t>land’s</w:t>
-      </w:r>
-      <w:r>
-        <w:t xml:space="preserve"> power vested in you there is no one who can challenge you</w:t>
-      </w:r>
-      <w:r>
-        <w:t xml:space="preserve"> now</w:t>
-      </w:r>
-      <w:r>
-        <w:t>.</w:t>
-      </w:r>
-      <w:r>
-        <w:t xml:space="preserve"> </w:t>
-      </w:r>
-    </w:p>
-    <w:p>
-      <w:r>
-        <w:t xml:space="preserve">In </w:t>
-      </w:r>
-      <w:proofErr w:type="gramStart"/>
-      <w:r>
-        <w:t>fact</w:t>
-      </w:r>
-      <w:proofErr w:type="gramEnd"/>
-      <w:r>
-        <w:t xml:space="preserve"> your rule is so all encompassing</w:t>
-      </w:r>
-      <w:r>
-        <w:t xml:space="preserve"> </w:t>
-      </w:r>
-      <w:r>
-        <w:t>that you could even challenge the</w:t>
-      </w:r>
-      <w:r>
-        <w:t xml:space="preserve"> young</w:t>
-      </w:r>
-      <w:r>
-        <w:t xml:space="preserve"> sovereign</w:t>
-      </w:r>
-      <w:r>
-        <w:t xml:space="preserve"> for ownership over the land</w:t>
-      </w:r>
-      <w:r>
-        <w:t>.</w:t>
-      </w:r>
-      <w:r>
-        <w:t xml:space="preserve"> </w:t>
-      </w:r>
-      <w:r>
-        <w:t>I</w:t>
-      </w:r>
-      <w:r>
-        <w:t>nteresting</w:t>
-      </w:r>
-      <w:r>
-        <w:t>ly</w:t>
-      </w:r>
-      <w:r>
-        <w:t xml:space="preserve">, </w:t>
-      </w:r>
-      <w:r>
-        <w:t>u</w:t>
-      </w:r>
-      <w:r>
-        <w:t xml:space="preserve">nder </w:t>
-      </w:r>
-      <w:r>
-        <w:t>t</w:t>
-      </w:r>
-      <w:r>
-        <w:t>he terms of our recent capitulation</w:t>
-      </w:r>
-      <w:r>
-        <w:t xml:space="preserve"> this land </w:t>
-      </w:r>
-      <w:r>
-        <w:t>would</w:t>
-      </w:r>
-      <w:r>
-        <w:t xml:space="preserve"> </w:t>
-      </w:r>
-      <w:r>
-        <w:t xml:space="preserve">by default </w:t>
-      </w:r>
-      <w:r>
-        <w:t xml:space="preserve">become free of the </w:t>
-      </w:r>
-      <w:proofErr w:type="gramStart"/>
-      <w:r>
-        <w:t>sovereigns</w:t>
-      </w:r>
-      <w:proofErr w:type="gramEnd"/>
-      <w:r>
-        <w:t xml:space="preserve"> grasp</w:t>
-      </w:r>
-      <w:r>
-        <w:t>,</w:t>
-      </w:r>
-      <w:r>
-        <w:t xml:space="preserve"> in the case there is no suitable head</w:t>
-      </w:r>
-      <w:r>
-        <w:t xml:space="preserve"> to rule it</w:t>
-      </w:r>
-      <w:r>
-        <w:t>.</w:t>
-      </w:r>
-      <w:r>
-        <w:t xml:space="preserve"> </w:t>
-      </w:r>
-    </w:p>
-    <w:p>
-      <w:r>
-        <w:t xml:space="preserve">And </w:t>
-      </w:r>
-      <w:r>
-        <w:t xml:space="preserve">a lawless land </w:t>
-      </w:r>
-      <w:r>
-        <w:t>would be</w:t>
-      </w:r>
-      <w:r>
-        <w:t xml:space="preserve"> our land</w:t>
-      </w:r>
-      <w:r>
-        <w:t xml:space="preserve">. </w:t>
-      </w:r>
-      <w:r>
-        <w:t>No what are you doing</w:t>
+        <w:t xml:space="preserve"> Tell me, was this a deliberate act or did you just close your eyes and point at the first person you saw</w:t>
+      </w:r>
+      <w:r>
+        <w:t>?</w:t>
       </w:r>
     </w:p>
     <w:p/>
+    <w:p>
+      <w:pPr>
+        <w:pStyle w:val="Heading2"/>
+      </w:pPr>
+      <w:r>
+        <w:t xml:space="preserve">Crime Outcome </w:t>
+      </w:r>
+    </w:p>
+    <w:p>
+      <w:r>
+        <w:t xml:space="preserve">Ah yes, crime. While it </w:t>
+      </w:r>
+      <w:proofErr w:type="spellStart"/>
+      <w:r>
+        <w:t>dosen’t</w:t>
+      </w:r>
+      <w:proofErr w:type="spellEnd"/>
+      <w:r>
+        <w:t xml:space="preserve"> surprise me to see a rapscallion like yourself engaging in such nefarious activity, it does disappoint me to see it being done so openly. Have a little shame sir. </w:t>
+      </w:r>
+    </w:p>
     <w:sectPr>
       <w:pgSz w:w="11906" w:h="16838"/>
       <w:pgMar w:top="1440" w:right="1440" w:bottom="1440" w:left="1440" w:header="720" w:footer="720" w:gutter="0"/>
@@ -10134,10 +10774,6 @@
   <int2:intelligenceSettings/>
   <int2:onDemandWorkflows/>
 </int2:intelligence>
-</file>
-
-<file path=word/numbering.xml><?xml version="1.0" encoding="utf-8"?>
-<w:numbering xmlns:wpc="http://schemas.microsoft.com/office/word/2010/wordprocessingCanvas" xmlns:cx="http://schemas.microsoft.com/office/drawing/2014/chartex" xmlns:cx1="http://schemas.microsoft.com/office/drawing/2015/9/8/chartex" xmlns:cx2="http://schemas.microsoft.com/office/drawing/2015/10/21/chartex" xmlns:cx3="http://schemas.microsoft.com/office/drawing/2016/5/9/chartex" xmlns:cx4="http://schemas.microsoft.com/office/drawing/2016/5/10/chartex" xmlns:cx5="http://schemas.microsoft.com/office/drawing/2016/5/11/chartex" xmlns:cx6="http://schemas.microsoft.com/office/drawing/2016/5/12/chartex" xmlns:cx7="http://schemas.microsoft.com/office/drawing/2016/5/13/chartex" xmlns:cx8="http://schemas.microsoft.com/office/drawing/2016/5/14/chartex" xmlns:mc="http://schemas.openxmlformats.org/markup-compatibility/2006" xmlns:aink="http://schemas.microsoft.com/office/drawing/2016/ink" xmlns:am3d="http://schemas.microsoft.com/office/drawing/2017/model3d" xmlns:o="urn:schemas-microsoft-com:office:office" xmlns:r="http://schemas.openxmlformats.org/officeDocument/2006/relationships" xmlns:m="http://schemas.openxmlformats.org/officeDocument/2006/math" xmlns:v="urn:schemas-microsoft-com:vml" xmlns:wp14="http://schemas.microsoft.com/office/word/2010/wordprocessingDrawing" xmlns:wp="http://schemas.openxmlformats.org/drawingml/2006/wordprocessingDrawing" xmlns:w10="urn:schemas-microsoft-com:office:word" xmlns:w="http://schemas.openxmlformats.org/wordprocessingml/2006/main" xmlns:w14="http://schemas.microsoft.com/office/word/2010/wordml" xmlns:w15="http://schemas.microsoft.com/office/word/2012/wordml" xmlns:w16cex="http://schemas.microsoft.com/office/word/2018/wordml/cex" xmlns:w16cid="http://schemas.microsoft.com/office/word/2016/wordml/cid" xmlns:w16="http://schemas.microsoft.com/office/word/2018/wordml" xmlns:w16sdtdh="http://schemas.microsoft.com/office/word/2020/wordml/sdtdatahash" xmlns:w16se="http://schemas.microsoft.com/office/word/2015/wordml/symex" xmlns:wpg="http://schemas.microsoft.com/office/word/2010/wordprocessingGroup" xmlns:wpi="http://schemas.microsoft.com/office/word/2010/wordprocessingInk" xmlns:wne="http://schemas.microsoft.com/office/word/2006/wordml" xmlns:wps="http://schemas.microsoft.com/office/word/2010/wordprocessingShape" mc:Ignorable="w14 w15 w16se w16cid w16 w16cex w16sdtdh wp14"/>
 </file>
 
 <file path=word/styles.xml><?xml version="1.0" encoding="utf-8"?>
@@ -10582,6 +11218,28 @@
       <w:szCs w:val="26"/>
     </w:rPr>
   </w:style>
+  <w:style w:type="paragraph" w:styleId="Heading3">
+    <w:name w:val="heading 3"/>
+    <w:basedOn w:val="Normal"/>
+    <w:next w:val="Normal"/>
+    <w:link w:val="Heading3Char"/>
+    <w:uiPriority w:val="9"/>
+    <w:unhideWhenUsed/>
+    <w:qFormat/>
+    <w:rsid w:val="00666756"/>
+    <w:pPr>
+      <w:keepNext/>
+      <w:keepLines/>
+      <w:spacing w:before="40" w:after="0"/>
+      <w:outlineLvl w:val="2"/>
+    </w:pPr>
+    <w:rPr>
+      <w:rFonts w:asciiTheme="majorHAnsi" w:eastAsiaTheme="majorEastAsia" w:hAnsiTheme="majorHAnsi" w:cstheme="majorBidi"/>
+      <w:color w:val="1F3763" w:themeColor="accent1" w:themeShade="7F"/>
+      <w:sz w:val="24"/>
+      <w:szCs w:val="24"/>
+    </w:rPr>
+  </w:style>
   <w:style w:type="character" w:default="1" w:styleId="DefaultParagraphFont">
     <w:name w:val="Default Paragraph Font"/>
     <w:uiPriority w:val="1"/>
@@ -10694,6 +11352,19 @@
       <w:sz w:val="24"/>
       <w:szCs w:val="24"/>
       <w:lang w:eastAsia="en-GB"/>
+    </w:rPr>
+  </w:style>
+  <w:style w:type="character" w:customStyle="1" w:styleId="Heading3Char">
+    <w:name w:val="Heading 3 Char"/>
+    <w:basedOn w:val="DefaultParagraphFont"/>
+    <w:link w:val="Heading3"/>
+    <w:uiPriority w:val="9"/>
+    <w:rsid w:val="00666756"/>
+    <w:rPr>
+      <w:rFonts w:asciiTheme="majorHAnsi" w:eastAsiaTheme="majorEastAsia" w:hAnsiTheme="majorHAnsi" w:cstheme="majorBidi"/>
+      <w:color w:val="1F3763" w:themeColor="accent1" w:themeShade="7F"/>
+      <w:sz w:val="24"/>
+      <w:szCs w:val="24"/>
     </w:rPr>
   </w:style>
 </w:styles>
@@ -10958,4 +11629,16 @@
     </a:ext>
   </a:extLst>
 </a:theme>
+</file>
+
+<file path=customXml/item1.xml><?xml version="1.0" encoding="utf-8"?>
+<b:Sources xmlns:b="http://schemas.openxmlformats.org/officeDocument/2006/bibliography" xmlns="http://schemas.openxmlformats.org/officeDocument/2006/bibliography" SelectedStyle="/APASixthEditionOfficeOnline.xsl" StyleName="APA" Version="6"/>
+</file>
+
+<file path=customXml/itemProps1.xml><?xml version="1.0" encoding="utf-8"?>
+<ds:datastoreItem xmlns:ds="http://schemas.openxmlformats.org/officeDocument/2006/customXml" ds:itemID="{BDBE2CF6-DB1E-A94E-80D5-58E35C78F9B5}">
+  <ds:schemaRefs>
+    <ds:schemaRef ds:uri="http://schemas.openxmlformats.org/officeDocument/2006/bibliography"/>
+  </ds:schemaRefs>
+</ds:datastoreItem>
 </file>
</xml_diff>